<commit_message>
added edits on qa
</commit_message>
<xml_diff>
--- a/papers/19th/exam.edited.docx
+++ b/papers/19th/exam.edited.docx
@@ -690,66 +690,46 @@
         <w:rPr>
           <w:lang w:val="en-GB"/>
         </w:rPr>
-        <w:t xml:space="preserve"> and represent the major transactional items within the dataset, so like in this case, the above would be considered as master data </w:t>
-      </w:r>
-    </w:p>
-    <w:p>
-      <w:pPr>
-        <w:spacing w:line="360" w:lineRule="auto"/>
-        <w:jc w:val="both"/>
-        <w:rPr>
-          <w:lang w:val="en-GB"/>
-        </w:rPr>
-      </w:pPr>
-    </w:p>
-    <w:p>
-      <w:pPr>
-        <w:spacing w:line="360" w:lineRule="auto"/>
-        <w:jc w:val="both"/>
-        <w:rPr>
-          <w:lang w:val="en-GB"/>
-        </w:rPr>
-      </w:pPr>
-    </w:p>
-    <w:p>
-      <w:pPr>
-        <w:spacing w:line="360" w:lineRule="auto"/>
-        <w:jc w:val="both"/>
-        <w:rPr>
-          <w:lang w:val="en-GB"/>
-        </w:rPr>
-      </w:pPr>
-    </w:p>
-    <w:p>
-      <w:pPr>
-        <w:spacing w:line="360" w:lineRule="auto"/>
-        <w:jc w:val="both"/>
-        <w:rPr>
-          <w:lang w:val="en-GB"/>
-        </w:rPr>
-      </w:pPr>
-    </w:p>
-    <w:p>
-      <w:pPr>
-        <w:spacing w:line="360" w:lineRule="auto"/>
-        <w:jc w:val="both"/>
-        <w:rPr>
-          <w:lang w:val="en-GB"/>
-        </w:rPr>
-      </w:pPr>
-    </w:p>
-    <w:p>
-      <w:pPr>
-        <w:spacing w:line="360" w:lineRule="auto"/>
-        <w:jc w:val="both"/>
-        <w:rPr>
-          <w:lang w:val="en-GB"/>
-        </w:rPr>
-      </w:pPr>
-      <w:r>
-        <w:rPr>
-          <w:lang w:val="en-GB"/>
-        </w:rPr>
+        <w:t xml:space="preserve"> and represent the major transactional items within the dataset, so like in this case, the above would be considered as master data</w:t>
+      </w:r>
+      <w:r>
+        <w:rPr>
+          <w:lang w:val="en-GB"/>
+        </w:rPr>
+        <w:t>.</w:t>
+      </w:r>
+    </w:p>
+    <w:p>
+      <w:pPr>
+        <w:spacing w:line="360" w:lineRule="auto"/>
+        <w:jc w:val="both"/>
+        <w:rPr>
+          <w:lang w:val="en-GB"/>
+        </w:rPr>
+      </w:pPr>
+    </w:p>
+    <w:p>
+      <w:pPr>
+        <w:spacing w:line="360" w:lineRule="auto"/>
+        <w:jc w:val="both"/>
+        <w:rPr>
+          <w:lang w:val="en-GB"/>
+        </w:rPr>
+      </w:pPr>
+    </w:p>
+    <w:p>
+      <w:pPr>
+        <w:spacing w:line="360" w:lineRule="auto"/>
+        <w:jc w:val="both"/>
+        <w:rPr>
+          <w:lang w:val="en-GB"/>
+        </w:rPr>
+      </w:pPr>
+      <w:r>
+        <w:rPr>
+          <w:lang w:val="en-GB"/>
+        </w:rPr>
+        <w:lastRenderedPageBreak/>
         <w:t>B.</w:t>
       </w:r>
     </w:p>
@@ -798,7 +778,7 @@
         <w:rPr>
           <w:lang w:val="en-GB"/>
         </w:rPr>
-        <w:t>air</w:t>
+        <w:t>is</w:t>
       </w:r>
       <w:r>
         <w:rPr>
@@ -834,7 +814,19 @@
         <w:rPr>
           <w:lang w:val="en-GB"/>
         </w:rPr>
-        <w:t xml:space="preserve">tabase. Where information has not been </w:t>
+        <w:t xml:space="preserve">tabase. Where </w:t>
+      </w:r>
+      <w:r>
+        <w:rPr>
+          <w:lang w:val="en-GB"/>
+        </w:rPr>
+        <w:t xml:space="preserve">some </w:t>
+      </w:r>
+      <w:r>
+        <w:rPr>
+          <w:lang w:val="en-GB"/>
+        </w:rPr>
+        <w:t xml:space="preserve">information has not been </w:t>
       </w:r>
       <w:r>
         <w:rPr>
@@ -858,7 +850,13 @@
         <w:rPr>
           <w:lang w:val="en-GB"/>
         </w:rPr>
-        <w:t xml:space="preserve"> into the database can lead to a myriad of </w:t>
+        <w:t>, the result is a</w:t>
+      </w:r>
+      <w:r>
+        <w:rPr>
+          <w:lang w:val="en-GB"/>
+        </w:rPr>
+        <w:t xml:space="preserve"> myriad of </w:t>
       </w:r>
       <w:r>
         <w:rPr>
@@ -957,12 +955,24 @@
         <w:rPr>
           <w:lang w:val="en-GB"/>
         </w:rPr>
+        <w:t>as to wh</w:t>
+      </w:r>
+      <w:r>
+        <w:rPr>
+          <w:lang w:val="en-GB"/>
+        </w:rPr>
         <w:t>ether</w:t>
       </w:r>
       <w:r>
         <w:rPr>
           <w:lang w:val="en-GB"/>
         </w:rPr>
+        <w:t xml:space="preserve"> a</w:t>
+      </w:r>
+      <w:r>
+        <w:rPr>
+          <w:lang w:val="en-GB"/>
+        </w:rPr>
         <w:t xml:space="preserve"> number of allowed </w:t>
       </w:r>
       <w:r>
@@ -1023,7 +1033,7 @@
         <w:rPr>
           <w:lang w:val="en-GB"/>
         </w:rPr>
-        <w:t>supper</w:t>
+        <w:t>supposed</w:t>
       </w:r>
       <w:r>
         <w:rPr>
@@ -1041,13 +1051,7 @@
         <w:rPr>
           <w:lang w:val="en-GB"/>
         </w:rPr>
-        <w:t xml:space="preserve"> as en </w:t>
-      </w:r>
-      <w:r>
-        <w:rPr>
-          <w:lang w:val="en-GB"/>
-        </w:rPr>
-        <w:t>into</w:t>
+        <w:t xml:space="preserve"> as an input</w:t>
       </w:r>
       <w:r>
         <w:rPr>
@@ -1155,37 +1159,13 @@
         <w:rPr>
           <w:lang w:val="en-GB"/>
         </w:rPr>
-        <w:t xml:space="preserve"> a drop-down that allows for numeric validation, for instance, this will </w:t>
-      </w:r>
-      <w:r>
-        <w:rPr>
-          <w:lang w:val="en-GB"/>
-        </w:rPr>
-        <w:t>help immense</w:t>
-      </w:r>
-      <w:r>
-        <w:rPr>
-          <w:lang w:val="en-GB"/>
-        </w:rPr>
-        <w:t xml:space="preserve"> an </w:t>
-      </w:r>
-      <w:r>
-        <w:rPr>
-          <w:lang w:val="en-GB"/>
-        </w:rPr>
-        <w:t>entry</w:t>
-      </w:r>
-      <w:r>
-        <w:rPr>
-          <w:lang w:val="en-GB"/>
-        </w:rPr>
-        <w:t xml:space="preserve"> of 10,000 instead of 100,00</w:t>
-      </w:r>
-      <w:r>
-        <w:rPr>
-          <w:lang w:val="en-GB"/>
-        </w:rPr>
-        <w:t>0</w:t>
+        <w:t xml:space="preserve"> a drop-down that</w:t>
+      </w:r>
+      <w:r>
+        <w:rPr>
+          <w:lang w:val="en-GB"/>
+        </w:rPr>
+        <w:t xml:space="preserve"> allows for numeric validation.</w:t>
       </w:r>
     </w:p>
     <w:p>
@@ -1253,7 +1233,19 @@
         <w:rPr>
           <w:lang w:val="en-GB"/>
         </w:rPr>
-        <w:t xml:space="preserve"> correctly it is needed. Some of the processing </w:t>
+        <w:t xml:space="preserve"> correctly </w:t>
+      </w:r>
+      <w:r>
+        <w:rPr>
+          <w:lang w:val="en-GB"/>
+        </w:rPr>
+        <w:t xml:space="preserve">when </w:t>
+      </w:r>
+      <w:r>
+        <w:rPr>
+          <w:lang w:val="en-GB"/>
+        </w:rPr>
+        <w:t xml:space="preserve">it is needed. Some of the processing </w:t>
       </w:r>
       <w:r>
         <w:rPr>
@@ -1307,7 +1299,7 @@
         <w:rPr>
           <w:lang w:val="en-GB"/>
         </w:rPr>
-        <w:t xml:space="preserve"> before the </w:t>
+        <w:t xml:space="preserve"> before a </w:t>
       </w:r>
       <w:r>
         <w:rPr>
@@ -1411,16 +1403,13 @@
           <w:lang w:val="en-GB"/>
         </w:rPr>
       </w:pPr>
-    </w:p>
-    <w:p>
-      <w:pPr>
-        <w:spacing w:line="360" w:lineRule="auto"/>
-        <w:jc w:val="both"/>
+      <w:r>
         <w:rPr>
           <w:b/>
           <w:lang w:val="en-GB"/>
         </w:rPr>
-      </w:pPr>
+        <w:t xml:space="preserve">Part C </w:t>
+      </w:r>
     </w:p>
     <w:p>
       <w:pPr>
@@ -1431,46 +1420,18 @@
           <w:lang w:val="en-GB"/>
         </w:rPr>
       </w:pPr>
-    </w:p>
-    <w:p>
-      <w:pPr>
-        <w:spacing w:line="360" w:lineRule="auto"/>
-        <w:jc w:val="both"/>
+      <w:r>
         <w:rPr>
           <w:b/>
           <w:lang w:val="en-GB"/>
         </w:rPr>
-      </w:pPr>
+        <w:t xml:space="preserve">Cloud </w:t>
+      </w:r>
       <w:r>
         <w:rPr>
           <w:b/>
           <w:lang w:val="en-GB"/>
         </w:rPr>
-        <w:lastRenderedPageBreak/>
-        <w:t xml:space="preserve">Part C </w:t>
-      </w:r>
-    </w:p>
-    <w:p>
-      <w:pPr>
-        <w:spacing w:line="360" w:lineRule="auto"/>
-        <w:jc w:val="both"/>
-        <w:rPr>
-          <w:b/>
-          <w:lang w:val="en-GB"/>
-        </w:rPr>
-      </w:pPr>
-      <w:r>
-        <w:rPr>
-          <w:b/>
-          <w:lang w:val="en-GB"/>
-        </w:rPr>
-        <w:t xml:space="preserve">Cloud </w:t>
-      </w:r>
-      <w:r>
-        <w:rPr>
-          <w:b/>
-          <w:lang w:val="en-GB"/>
-        </w:rPr>
         <w:t>computing:</w:t>
       </w:r>
     </w:p>
@@ -1498,7 +1459,31 @@
         <w:rPr>
           <w:lang w:val="en-GB"/>
         </w:rPr>
-        <w:t>communication and</w:t>
+        <w:t xml:space="preserve">communication, </w:t>
+      </w:r>
+      <w:r>
+        <w:rPr>
+          <w:lang w:val="en-GB"/>
+        </w:rPr>
+        <w:t>management</w:t>
+      </w:r>
+      <w:r>
+        <w:rPr>
+          <w:lang w:val="en-GB"/>
+        </w:rPr>
+        <w:t xml:space="preserve"> of information systems and data in remote servers. Cloud </w:t>
+      </w:r>
+      <w:r>
+        <w:rPr>
+          <w:lang w:val="en-GB"/>
+        </w:rPr>
+        <w:t>computing</w:t>
+      </w:r>
+      <w:r>
+        <w:rPr>
+          <w:lang w:val="en-GB"/>
+        </w:rPr>
+        <w:t xml:space="preserve"> is a</w:t>
       </w:r>
       <w:r>
         <w:rPr>
@@ -1510,30 +1495,6 @@
         <w:rPr>
           <w:lang w:val="en-GB"/>
         </w:rPr>
-        <w:t>management</w:t>
-      </w:r>
-      <w:r>
-        <w:rPr>
-          <w:lang w:val="en-GB"/>
-        </w:rPr>
-        <w:t xml:space="preserve"> of information systems and data in remote servers. Cloud </w:t>
-      </w:r>
-      <w:r>
-        <w:rPr>
-          <w:lang w:val="en-GB"/>
-        </w:rPr>
-        <w:t>computing</w:t>
-      </w:r>
-      <w:r>
-        <w:rPr>
-          <w:lang w:val="en-GB"/>
-        </w:rPr>
-        <w:t xml:space="preserve"> is s </w:t>
-      </w:r>
-      <w:r>
-        <w:rPr>
-          <w:lang w:val="en-GB"/>
-        </w:rPr>
         <w:t>term</w:t>
       </w:r>
       <w:r>
@@ -1552,19 +1513,25 @@
         <w:rPr>
           <w:lang w:val="en-GB"/>
         </w:rPr>
-        <w:t xml:space="preserve"> have used the cloud to host some of their most treasured assets and also </w:t>
-      </w:r>
-      <w:r>
-        <w:rPr>
-          <w:lang w:val="en-GB"/>
-        </w:rPr>
-        <w:t>manage</w:t>
-      </w:r>
-      <w:r>
-        <w:rPr>
-          <w:lang w:val="en-GB"/>
-        </w:rPr>
-        <w:t xml:space="preserve"> resources. These items, software as a </w:t>
+        <w:t xml:space="preserve"> have used the cloud to host some of thei</w:t>
+      </w:r>
+      <w:r>
+        <w:rPr>
+          <w:lang w:val="en-GB"/>
+        </w:rPr>
+        <w:t xml:space="preserve">r most treasured assets </w:t>
+      </w:r>
+      <w:r>
+        <w:rPr>
+          <w:lang w:val="en-GB"/>
+        </w:rPr>
+        <w:t>and resources. The terms</w:t>
+      </w:r>
+      <w:r>
+        <w:rPr>
+          <w:lang w:val="en-GB"/>
+        </w:rPr>
+        <w:t xml:space="preserve">, software as a </w:t>
       </w:r>
       <w:r>
         <w:rPr>
@@ -1666,7 +1633,22 @@
         <w:rPr>
           <w:lang w:val="en-GB"/>
         </w:rPr>
-        <w:t xml:space="preserve"> Legacy systems such as certain payroll application systems have been manage</w:t>
+        <w:t xml:space="preserve"> </w:t>
+      </w:r>
+    </w:p>
+    <w:p>
+      <w:pPr>
+        <w:spacing w:line="360" w:lineRule="auto"/>
+        <w:jc w:val="both"/>
+        <w:rPr>
+          <w:lang w:val="en-GB"/>
+        </w:rPr>
+      </w:pPr>
+      <w:r>
+        <w:rPr>
+          <w:lang w:val="en-GB"/>
+        </w:rPr>
+        <w:t>Legacy systems such as certain payroll application systems have been manage</w:t>
       </w:r>
       <w:r>
         <w:rPr>
@@ -1702,21 +1684,31 @@
       </w:pPr>
       <w:r>
         <w:rPr>
-          <w:lang w:val="en-GB"/>
-        </w:rPr>
+          <w:b/>
+          <w:lang w:val="en-GB"/>
+        </w:rPr>
+        <w:lastRenderedPageBreak/>
         <w:t xml:space="preserve">They are frequently </w:t>
       </w:r>
       <w:r>
         <w:rPr>
+          <w:b/>
           <w:lang w:val="en-GB"/>
         </w:rPr>
         <w:t>maintained</w:t>
       </w:r>
       <w:r>
         <w:rPr>
-          <w:lang w:val="en-GB"/>
-        </w:rPr>
-        <w:t xml:space="preserve">: the fact that cloud </w:t>
+          <w:b/>
+          <w:lang w:val="en-GB"/>
+        </w:rPr>
+        <w:t>:</w:t>
+      </w:r>
+      <w:r>
+        <w:rPr>
+          <w:lang w:val="en-GB"/>
+        </w:rPr>
+        <w:t xml:space="preserve"> the fact that cloud </w:t>
       </w:r>
       <w:r>
         <w:rPr>
@@ -1728,7 +1720,13 @@
         <w:rPr>
           <w:lang w:val="en-GB"/>
         </w:rPr>
-        <w:t xml:space="preserve"> are marinated by </w:t>
+        <w:t xml:space="preserve"> are maintained by</w:t>
+      </w:r>
+      <w:r>
+        <w:rPr>
+          <w:lang w:val="en-GB"/>
+        </w:rPr>
+        <w:t xml:space="preserve"> </w:t>
       </w:r>
       <w:r>
         <w:rPr>
@@ -1776,7 +1774,13 @@
         <w:rPr>
           <w:lang w:val="en-GB"/>
         </w:rPr>
-        <w:t xml:space="preserve"> will always be </w:t>
+        <w:t xml:space="preserve"> will be</w:t>
+      </w:r>
+      <w:r>
+        <w:rPr>
+          <w:lang w:val="en-GB"/>
+        </w:rPr>
+        <w:t xml:space="preserve"> </w:t>
       </w:r>
       <w:r>
         <w:rPr>
@@ -1801,6 +1805,12 @@
           <w:lang w:val="en-GB"/>
         </w:rPr>
         <w:t xml:space="preserve"> app will always be up</w:t>
+      </w:r>
+      <w:r>
+        <w:rPr>
+          <w:lang w:val="en-GB"/>
+        </w:rPr>
+        <w:t>.</w:t>
       </w:r>
     </w:p>
     <w:p>
@@ -1818,21 +1828,30 @@
       </w:pPr>
       <w:r>
         <w:rPr>
+          <w:b/>
           <w:lang w:val="en-GB"/>
         </w:rPr>
         <w:t>Quick</w:t>
       </w:r>
       <w:r>
         <w:rPr>
+          <w:b/>
           <w:lang w:val="en-GB"/>
         </w:rPr>
         <w:t xml:space="preserve"> debugging</w:t>
       </w:r>
       <w:r>
         <w:rPr>
-          <w:lang w:val="en-GB"/>
-        </w:rPr>
-        <w:t xml:space="preserve">: Some of the cloud apps have automated tools that </w:t>
+          <w:b/>
+          <w:lang w:val="en-GB"/>
+        </w:rPr>
+        <w:t>:</w:t>
+      </w:r>
+      <w:r>
+        <w:rPr>
+          <w:lang w:val="en-GB"/>
+        </w:rPr>
+        <w:t xml:space="preserve"> Some of the cloud apps have automated tools that </w:t>
       </w:r>
       <w:r>
         <w:rPr>
@@ -1886,7 +1905,13 @@
         <w:rPr>
           <w:lang w:val="en-GB"/>
         </w:rPr>
-        <w:t xml:space="preserve"> can debug their apps and make further changes </w:t>
+        <w:t xml:space="preserve"> can debug thei</w:t>
+      </w:r>
+      <w:r>
+        <w:rPr>
+          <w:lang w:val="en-GB"/>
+        </w:rPr>
+        <w:t>r apps and make further changes.</w:t>
       </w:r>
     </w:p>
     <w:p>
@@ -1953,6 +1978,17 @@
     </w:p>
     <w:p>
       <w:pPr>
+        <w:pStyle w:val="ListParagraph"/>
+        <w:spacing w:line="360" w:lineRule="auto"/>
+        <w:ind w:left="1080"/>
+        <w:jc w:val="both"/>
+        <w:rPr>
+          <w:lang w:val="en-GB"/>
+        </w:rPr>
+      </w:pPr>
+    </w:p>
+    <w:p>
+      <w:pPr>
         <w:spacing w:line="360" w:lineRule="auto"/>
         <w:jc w:val="both"/>
         <w:rPr>
@@ -2005,7 +2041,13 @@
         <w:rPr>
           <w:lang w:val="en-GB"/>
         </w:rPr>
-        <w:t xml:space="preserve"> higher, when considering quality in a cloud </w:t>
+        <w:t xml:space="preserve"> high</w:t>
+      </w:r>
+      <w:r>
+        <w:rPr>
+          <w:lang w:val="en-GB"/>
+        </w:rPr>
+        <w:t xml:space="preserve">, when considering quality in a cloud </w:t>
       </w:r>
       <w:r>
         <w:rPr>
@@ -2088,42 +2130,6 @@
         <w:spacing w:line="360" w:lineRule="auto"/>
         <w:jc w:val="both"/>
         <w:rPr>
-          <w:lang w:val="en-GB"/>
-        </w:rPr>
-      </w:pPr>
-    </w:p>
-    <w:p>
-      <w:pPr>
-        <w:spacing w:line="360" w:lineRule="auto"/>
-        <w:jc w:val="both"/>
-        <w:rPr>
-          <w:lang w:val="en-GB"/>
-        </w:rPr>
-      </w:pPr>
-    </w:p>
-    <w:p>
-      <w:pPr>
-        <w:spacing w:line="360" w:lineRule="auto"/>
-        <w:jc w:val="both"/>
-        <w:rPr>
-          <w:lang w:val="en-GB"/>
-        </w:rPr>
-      </w:pPr>
-    </w:p>
-    <w:p>
-      <w:pPr>
-        <w:spacing w:line="360" w:lineRule="auto"/>
-        <w:jc w:val="both"/>
-        <w:rPr>
-          <w:lang w:val="en-GB"/>
-        </w:rPr>
-      </w:pPr>
-    </w:p>
-    <w:p>
-      <w:pPr>
-        <w:spacing w:line="360" w:lineRule="auto"/>
-        <w:jc w:val="both"/>
-        <w:rPr>
           <w:b/>
           <w:lang w:val="en-GB"/>
         </w:rPr>
@@ -2133,456 +2139,468 @@
           <w:b/>
           <w:lang w:val="en-GB"/>
         </w:rPr>
+        <w:t>Part D</w:t>
+      </w:r>
+    </w:p>
+    <w:p>
+      <w:pPr>
+        <w:spacing w:line="360" w:lineRule="auto"/>
+        <w:jc w:val="both"/>
+        <w:rPr>
+          <w:lang w:val="en-GB"/>
+        </w:rPr>
+      </w:pPr>
+    </w:p>
+    <w:p>
+      <w:pPr>
+        <w:spacing w:line="360" w:lineRule="auto"/>
+        <w:jc w:val="both"/>
+        <w:rPr>
+          <w:lang w:val="en-GB"/>
+        </w:rPr>
+      </w:pPr>
+      <w:r>
+        <w:rPr>
+          <w:lang w:val="en-GB"/>
+        </w:rPr>
+        <w:t xml:space="preserve">Ethernet </w:t>
+      </w:r>
+      <w:r>
+        <w:rPr>
+          <w:lang w:val="en-GB"/>
+        </w:rPr>
+        <w:t>protocols</w:t>
+      </w:r>
+      <w:r>
+        <w:rPr>
+          <w:lang w:val="en-GB"/>
+        </w:rPr>
+        <w:t xml:space="preserve"> are used to </w:t>
+      </w:r>
+      <w:r>
+        <w:rPr>
+          <w:lang w:val="en-GB"/>
+        </w:rPr>
+        <w:t xml:space="preserve">connect </w:t>
+      </w:r>
+      <w:r>
+        <w:rPr>
+          <w:lang w:val="en-GB"/>
+        </w:rPr>
+        <w:t>computers</w:t>
+      </w:r>
+      <w:r>
+        <w:rPr>
+          <w:lang w:val="en-GB"/>
+        </w:rPr>
+        <w:t xml:space="preserve"> within </w:t>
+      </w:r>
+      <w:r>
+        <w:rPr>
+          <w:lang w:val="en-GB"/>
+        </w:rPr>
+        <w:t>a network</w:t>
+      </w:r>
+      <w:r>
+        <w:rPr>
+          <w:lang w:val="en-GB"/>
+        </w:rPr>
+        <w:t>. T</w:t>
+      </w:r>
+      <w:r>
+        <w:rPr>
+          <w:lang w:val="en-GB"/>
+        </w:rPr>
+        <w:t xml:space="preserve">he local </w:t>
+      </w:r>
+      <w:r>
+        <w:rPr>
+          <w:lang w:val="en-GB"/>
+        </w:rPr>
+        <w:t>area</w:t>
+      </w:r>
+      <w:r>
+        <w:rPr>
+          <w:lang w:val="en-GB"/>
+        </w:rPr>
+        <w:t xml:space="preserve"> network cables are used to pass </w:t>
+      </w:r>
+      <w:r>
+        <w:rPr>
+          <w:lang w:val="en-GB"/>
+        </w:rPr>
+        <w:t>information</w:t>
+      </w:r>
+      <w:r>
+        <w:rPr>
+          <w:lang w:val="en-GB"/>
+        </w:rPr>
+        <w:t xml:space="preserve"> from one computer to the </w:t>
+      </w:r>
+      <w:r>
+        <w:rPr>
+          <w:lang w:val="en-GB"/>
+        </w:rPr>
+        <w:t>other,</w:t>
+      </w:r>
+      <w:r>
+        <w:rPr>
+          <w:lang w:val="en-GB"/>
+        </w:rPr>
+        <w:t xml:space="preserve"> with each cable being of a different length and measure.</w:t>
+      </w:r>
+      <w:r>
+        <w:rPr>
+          <w:lang w:val="en-GB"/>
+        </w:rPr>
+        <w:t xml:space="preserve"> In most cases, the </w:t>
+      </w:r>
+      <w:r>
+        <w:rPr>
+          <w:lang w:val="en-GB"/>
+        </w:rPr>
+        <w:t>strength</w:t>
+      </w:r>
+      <w:r>
+        <w:rPr>
+          <w:lang w:val="en-GB"/>
+        </w:rPr>
+        <w:t xml:space="preserve"> the </w:t>
+      </w:r>
+      <w:r>
+        <w:rPr>
+          <w:lang w:val="en-GB"/>
+        </w:rPr>
+        <w:t>network</w:t>
+      </w:r>
+      <w:r>
+        <w:rPr>
+          <w:lang w:val="en-GB"/>
+        </w:rPr>
+        <w:t xml:space="preserve"> being </w:t>
+      </w:r>
+      <w:r>
+        <w:rPr>
+          <w:lang w:val="en-GB"/>
+        </w:rPr>
+        <w:t>transmitted may also vary depending</w:t>
+      </w:r>
+      <w:r>
+        <w:rPr>
+          <w:lang w:val="en-GB"/>
+        </w:rPr>
+        <w:t xml:space="preserve"> on the network </w:t>
+      </w:r>
+      <w:r>
+        <w:rPr>
+          <w:lang w:val="en-GB"/>
+        </w:rPr>
+        <w:t>procedures</w:t>
+      </w:r>
+      <w:r>
+        <w:rPr>
+          <w:lang w:val="en-GB"/>
+        </w:rPr>
+        <w:t xml:space="preserve"> and </w:t>
+      </w:r>
+      <w:r>
+        <w:rPr>
+          <w:lang w:val="en-GB"/>
+        </w:rPr>
+        <w:t>the package</w:t>
+      </w:r>
+      <w:r>
+        <w:rPr>
+          <w:lang w:val="en-GB"/>
+        </w:rPr>
+        <w:t xml:space="preserve"> </w:t>
+      </w:r>
+      <w:r>
+        <w:rPr>
+          <w:lang w:val="en-GB"/>
+        </w:rPr>
+        <w:t>that</w:t>
+      </w:r>
+      <w:r>
+        <w:rPr>
+          <w:lang w:val="en-GB"/>
+        </w:rPr>
+        <w:t xml:space="preserve"> the user has </w:t>
+      </w:r>
+      <w:r>
+        <w:rPr>
+          <w:lang w:val="en-GB"/>
+        </w:rPr>
+        <w:t>subscribed</w:t>
+      </w:r>
+      <w:r>
+        <w:rPr>
+          <w:lang w:val="en-GB"/>
+        </w:rPr>
+        <w:t xml:space="preserve"> to.</w:t>
+      </w:r>
+    </w:p>
+    <w:p>
+      <w:pPr>
+        <w:spacing w:line="360" w:lineRule="auto"/>
+        <w:jc w:val="both"/>
+        <w:rPr>
+          <w:lang w:val="en-GB"/>
+        </w:rPr>
+      </w:pPr>
+    </w:p>
+    <w:p>
+      <w:pPr>
+        <w:spacing w:line="360" w:lineRule="auto"/>
+        <w:jc w:val="both"/>
+        <w:rPr>
+          <w:lang w:val="en-GB"/>
+        </w:rPr>
+      </w:pPr>
+      <w:r>
+        <w:rPr>
+          <w:lang w:val="en-GB"/>
+        </w:rPr>
+        <w:t>Client</w:t>
+      </w:r>
+      <w:r>
+        <w:rPr>
+          <w:lang w:val="en-GB"/>
+        </w:rPr>
+        <w:t>-server</w:t>
+      </w:r>
+      <w:r>
+        <w:rPr>
+          <w:lang w:val="en-GB"/>
+        </w:rPr>
+        <w:t xml:space="preserve"> computing </w:t>
+      </w:r>
+      <w:r>
+        <w:rPr>
+          <w:lang w:val="en-GB"/>
+        </w:rPr>
+        <w:t>refers</w:t>
+      </w:r>
+      <w:r>
+        <w:rPr>
+          <w:lang w:val="en-GB"/>
+        </w:rPr>
+        <w:t xml:space="preserve"> to the process by </w:t>
+      </w:r>
+      <w:r>
+        <w:rPr>
+          <w:lang w:val="en-GB"/>
+        </w:rPr>
+        <w:t>which</w:t>
+      </w:r>
+      <w:r>
+        <w:rPr>
+          <w:lang w:val="en-GB"/>
+        </w:rPr>
+        <w:t xml:space="preserve"> </w:t>
+      </w:r>
+      <w:r>
+        <w:rPr>
+          <w:lang w:val="en-GB"/>
+        </w:rPr>
+        <w:t>the hosting</w:t>
+      </w:r>
+      <w:r>
+        <w:rPr>
+          <w:lang w:val="en-GB"/>
+        </w:rPr>
+        <w:t xml:space="preserve"> computer hosts the applications or code that is </w:t>
+      </w:r>
+      <w:r>
+        <w:rPr>
+          <w:lang w:val="en-GB"/>
+        </w:rPr>
+        <w:t>needed to</w:t>
+      </w:r>
+      <w:r>
+        <w:rPr>
+          <w:lang w:val="en-GB"/>
+        </w:rPr>
+        <w:t xml:space="preserve"> be accessed and served by other </w:t>
+      </w:r>
+      <w:r>
+        <w:rPr>
+          <w:lang w:val="en-GB"/>
+        </w:rPr>
+        <w:t>applications</w:t>
+      </w:r>
+      <w:r>
+        <w:rPr>
+          <w:lang w:val="en-GB"/>
+        </w:rPr>
+        <w:t xml:space="preserve"> </w:t>
+      </w:r>
+      <w:r>
+        <w:rPr>
+          <w:lang w:val="en-GB"/>
+        </w:rPr>
+        <w:t>within the</w:t>
+      </w:r>
+      <w:r>
+        <w:rPr>
+          <w:lang w:val="en-GB"/>
+        </w:rPr>
+        <w:t xml:space="preserve"> network.</w:t>
+      </w:r>
+      <w:r>
+        <w:rPr>
+          <w:lang w:val="en-GB"/>
+        </w:rPr>
+        <w:t xml:space="preserve"> During</w:t>
+      </w:r>
+      <w:r>
+        <w:rPr>
+          <w:lang w:val="en-GB"/>
+        </w:rPr>
+        <w:t xml:space="preserve"> networking, </w:t>
+      </w:r>
+      <w:r>
+        <w:rPr>
+          <w:lang w:val="en-GB"/>
+        </w:rPr>
+        <w:t>a configuration</w:t>
+      </w:r>
+      <w:r>
+        <w:rPr>
+          <w:lang w:val="en-GB"/>
+        </w:rPr>
+        <w:t xml:space="preserve"> can either be done at either </w:t>
+      </w:r>
+      <w:r>
+        <w:rPr>
+          <w:lang w:val="en-GB"/>
+        </w:rPr>
+        <w:t xml:space="preserve">IP </w:t>
+      </w:r>
+      <w:r>
+        <w:rPr>
+          <w:lang w:val="en-GB"/>
+        </w:rPr>
+        <w:t xml:space="preserve">or </w:t>
+      </w:r>
+      <w:r>
+        <w:rPr>
+          <w:lang w:val="en-GB"/>
+        </w:rPr>
+        <w:t>domain</w:t>
+      </w:r>
+      <w:r>
+        <w:rPr>
+          <w:lang w:val="en-GB"/>
+        </w:rPr>
+        <w:t xml:space="preserve"> level and other </w:t>
+      </w:r>
+      <w:r>
+        <w:rPr>
+          <w:lang w:val="en-GB"/>
+        </w:rPr>
+        <w:t>computers</w:t>
+      </w:r>
+      <w:r>
+        <w:rPr>
+          <w:lang w:val="en-GB"/>
+        </w:rPr>
+        <w:t xml:space="preserve"> within the </w:t>
+      </w:r>
+      <w:r>
+        <w:rPr>
+          <w:lang w:val="en-GB"/>
+        </w:rPr>
+        <w:t>network</w:t>
+      </w:r>
+      <w:r>
+        <w:rPr>
+          <w:lang w:val="en-GB"/>
+        </w:rPr>
+        <w:t xml:space="preserve"> can access these applications </w:t>
+      </w:r>
+      <w:r>
+        <w:rPr>
+          <w:lang w:val="en-GB"/>
+        </w:rPr>
+        <w:t>across</w:t>
+      </w:r>
+      <w:r>
+        <w:rPr>
+          <w:lang w:val="en-GB"/>
+        </w:rPr>
+        <w:t xml:space="preserve"> the network and </w:t>
+      </w:r>
+      <w:r>
+        <w:rPr>
+          <w:lang w:val="en-GB"/>
+        </w:rPr>
+        <w:t>utilise</w:t>
+      </w:r>
+      <w:r>
+        <w:rPr>
+          <w:lang w:val="en-GB"/>
+        </w:rPr>
+        <w:t xml:space="preserve"> the resources </w:t>
+      </w:r>
+      <w:r>
+        <w:rPr>
+          <w:lang w:val="en-GB"/>
+        </w:rPr>
+        <w:t>that</w:t>
+      </w:r>
+      <w:r>
+        <w:rPr>
+          <w:lang w:val="en-GB"/>
+        </w:rPr>
+        <w:t xml:space="preserve"> are on the server </w:t>
+      </w:r>
+      <w:r>
+        <w:rPr>
+          <w:lang w:val="en-GB"/>
+        </w:rPr>
+        <w:t>computer</w:t>
+      </w:r>
+      <w:r>
+        <w:rPr>
+          <w:lang w:val="en-GB"/>
+        </w:rPr>
+        <w:t>.</w:t>
+      </w:r>
+    </w:p>
+    <w:p>
+      <w:pPr>
+        <w:spacing w:line="360" w:lineRule="auto"/>
+        <w:jc w:val="both"/>
+        <w:rPr>
+          <w:lang w:val="en-GB"/>
+        </w:rPr>
+      </w:pPr>
+    </w:p>
+    <w:p>
+      <w:pPr>
+        <w:spacing w:line="360" w:lineRule="auto"/>
+        <w:jc w:val="both"/>
+        <w:rPr>
+          <w:lang w:val="en-GB"/>
+        </w:rPr>
+      </w:pPr>
+    </w:p>
+    <w:p>
+      <w:pPr>
+        <w:spacing w:line="360" w:lineRule="auto"/>
+        <w:jc w:val="both"/>
+        <w:rPr>
+          <w:b/>
+          <w:lang w:val="en-GB"/>
+        </w:rPr>
+      </w:pPr>
+      <w:r>
+        <w:rPr>
+          <w:b/>
+          <w:lang w:val="en-GB"/>
+        </w:rPr>
         <w:lastRenderedPageBreak/>
-        <w:t>Part D</w:t>
-      </w:r>
-    </w:p>
-    <w:p>
-      <w:pPr>
-        <w:spacing w:line="360" w:lineRule="auto"/>
-        <w:jc w:val="both"/>
-        <w:rPr>
-          <w:lang w:val="en-GB"/>
-        </w:rPr>
-      </w:pPr>
-    </w:p>
-    <w:p>
-      <w:pPr>
-        <w:spacing w:line="360" w:lineRule="auto"/>
-        <w:jc w:val="both"/>
-        <w:rPr>
-          <w:lang w:val="en-GB"/>
-        </w:rPr>
-      </w:pPr>
-      <w:r>
-        <w:rPr>
-          <w:lang w:val="en-GB"/>
-        </w:rPr>
-        <w:t xml:space="preserve">Ethernet </w:t>
-      </w:r>
-      <w:r>
-        <w:rPr>
-          <w:lang w:val="en-GB"/>
-        </w:rPr>
-        <w:t>protocols</w:t>
-      </w:r>
-      <w:r>
-        <w:rPr>
-          <w:lang w:val="en-GB"/>
-        </w:rPr>
-        <w:t xml:space="preserve"> are used to </w:t>
-      </w:r>
-      <w:r>
-        <w:rPr>
-          <w:lang w:val="en-GB"/>
-        </w:rPr>
-        <w:t xml:space="preserve">connect </w:t>
-      </w:r>
-      <w:r>
-        <w:rPr>
-          <w:lang w:val="en-GB"/>
-        </w:rPr>
-        <w:t>computers</w:t>
-      </w:r>
-      <w:r>
-        <w:rPr>
-          <w:lang w:val="en-GB"/>
-        </w:rPr>
-        <w:t xml:space="preserve"> within </w:t>
-      </w:r>
-      <w:r>
-        <w:rPr>
-          <w:lang w:val="en-GB"/>
-        </w:rPr>
-        <w:t>a network</w:t>
-      </w:r>
-      <w:r>
-        <w:rPr>
-          <w:lang w:val="en-GB"/>
-        </w:rPr>
-        <w:t xml:space="preserve">, the local </w:t>
-      </w:r>
-      <w:r>
-        <w:rPr>
-          <w:lang w:val="en-GB"/>
-        </w:rPr>
-        <w:t>area</w:t>
-      </w:r>
-      <w:r>
-        <w:rPr>
-          <w:lang w:val="en-GB"/>
-        </w:rPr>
-        <w:t xml:space="preserve"> network cables are used to pass </w:t>
-      </w:r>
-      <w:r>
-        <w:rPr>
-          <w:lang w:val="en-GB"/>
-        </w:rPr>
-        <w:t>information</w:t>
-      </w:r>
-      <w:r>
-        <w:rPr>
-          <w:lang w:val="en-GB"/>
-        </w:rPr>
-        <w:t xml:space="preserve"> from one computer to the </w:t>
-      </w:r>
-      <w:r>
-        <w:rPr>
-          <w:lang w:val="en-GB"/>
-        </w:rPr>
-        <w:t>other,</w:t>
-      </w:r>
-      <w:r>
-        <w:rPr>
-          <w:lang w:val="en-GB"/>
-        </w:rPr>
-        <w:t xml:space="preserve"> with each cable being of a different length and measure.</w:t>
-      </w:r>
-      <w:r>
-        <w:rPr>
-          <w:lang w:val="en-GB"/>
-        </w:rPr>
-        <w:t xml:space="preserve"> In most cases, the </w:t>
-      </w:r>
-      <w:r>
-        <w:rPr>
-          <w:lang w:val="en-GB"/>
-        </w:rPr>
-        <w:t>spread</w:t>
-      </w:r>
-      <w:r>
-        <w:rPr>
-          <w:lang w:val="en-GB"/>
-        </w:rPr>
-        <w:t xml:space="preserve"> of the </w:t>
-      </w:r>
-      <w:r>
-        <w:rPr>
-          <w:lang w:val="en-GB"/>
-        </w:rPr>
-        <w:t>network</w:t>
-      </w:r>
-      <w:r>
-        <w:rPr>
-          <w:lang w:val="en-GB"/>
-        </w:rPr>
-        <w:t xml:space="preserve"> being </w:t>
-      </w:r>
-      <w:r>
-        <w:rPr>
-          <w:lang w:val="en-GB"/>
-        </w:rPr>
-        <w:t>transmitted may also vary depending</w:t>
-      </w:r>
-      <w:r>
-        <w:rPr>
-          <w:lang w:val="en-GB"/>
-        </w:rPr>
-        <w:t xml:space="preserve"> on the network </w:t>
-      </w:r>
-      <w:r>
-        <w:rPr>
-          <w:lang w:val="en-GB"/>
-        </w:rPr>
-        <w:t>procedures</w:t>
-      </w:r>
-      <w:r>
-        <w:rPr>
-          <w:lang w:val="en-GB"/>
-        </w:rPr>
-        <w:t xml:space="preserve"> and </w:t>
-      </w:r>
-      <w:r>
-        <w:rPr>
-          <w:lang w:val="en-GB"/>
-        </w:rPr>
-        <w:t>the package</w:t>
-      </w:r>
-      <w:r>
-        <w:rPr>
-          <w:lang w:val="en-GB"/>
-        </w:rPr>
-        <w:t xml:space="preserve"> </w:t>
-      </w:r>
-      <w:r>
-        <w:rPr>
-          <w:lang w:val="en-GB"/>
-        </w:rPr>
-        <w:t>that</w:t>
-      </w:r>
-      <w:r>
-        <w:rPr>
-          <w:lang w:val="en-GB"/>
-        </w:rPr>
-        <w:t xml:space="preserve"> the user has </w:t>
-      </w:r>
-      <w:r>
-        <w:rPr>
-          <w:lang w:val="en-GB"/>
-        </w:rPr>
-        <w:t>subscribed</w:t>
-      </w:r>
-      <w:r>
-        <w:rPr>
-          <w:lang w:val="en-GB"/>
-        </w:rPr>
-        <w:t xml:space="preserve"> to.</w:t>
-      </w:r>
-    </w:p>
-    <w:p>
-      <w:pPr>
-        <w:spacing w:line="360" w:lineRule="auto"/>
-        <w:jc w:val="both"/>
-        <w:rPr>
-          <w:lang w:val="en-GB"/>
-        </w:rPr>
-      </w:pPr>
-    </w:p>
-    <w:p>
-      <w:pPr>
-        <w:spacing w:line="360" w:lineRule="auto"/>
-        <w:jc w:val="both"/>
-        <w:rPr>
-          <w:lang w:val="en-GB"/>
-        </w:rPr>
-      </w:pPr>
-      <w:r>
-        <w:rPr>
-          <w:lang w:val="en-GB"/>
-        </w:rPr>
-        <w:t>Client</w:t>
-      </w:r>
-      <w:r>
-        <w:rPr>
-          <w:lang w:val="en-GB"/>
-        </w:rPr>
-        <w:t>-server</w:t>
-      </w:r>
-      <w:r>
-        <w:rPr>
-          <w:lang w:val="en-GB"/>
-        </w:rPr>
-        <w:t xml:space="preserve"> computing </w:t>
-      </w:r>
-      <w:r>
-        <w:rPr>
-          <w:lang w:val="en-GB"/>
-        </w:rPr>
-        <w:t>refers</w:t>
-      </w:r>
-      <w:r>
-        <w:rPr>
-          <w:lang w:val="en-GB"/>
-        </w:rPr>
-        <w:t xml:space="preserve"> to the process by </w:t>
-      </w:r>
-      <w:r>
-        <w:rPr>
-          <w:lang w:val="en-GB"/>
-        </w:rPr>
-        <w:t>which</w:t>
-      </w:r>
-      <w:r>
-        <w:rPr>
-          <w:lang w:val="en-GB"/>
-        </w:rPr>
-        <w:t xml:space="preserve"> </w:t>
-      </w:r>
-      <w:r>
-        <w:rPr>
-          <w:lang w:val="en-GB"/>
-        </w:rPr>
-        <w:t>the hosting</w:t>
-      </w:r>
-      <w:r>
-        <w:rPr>
-          <w:lang w:val="en-GB"/>
-        </w:rPr>
-        <w:t xml:space="preserve"> computer hosts the applications or code that is </w:t>
-      </w:r>
-      <w:r>
-        <w:rPr>
-          <w:lang w:val="en-GB"/>
-        </w:rPr>
-        <w:t>needed to</w:t>
-      </w:r>
-      <w:r>
-        <w:rPr>
-          <w:lang w:val="en-GB"/>
-        </w:rPr>
-        <w:t xml:space="preserve"> be accessed and served by other </w:t>
-      </w:r>
-      <w:r>
-        <w:rPr>
-          <w:lang w:val="en-GB"/>
-        </w:rPr>
-        <w:t>applications</w:t>
-      </w:r>
-      <w:r>
-        <w:rPr>
-          <w:lang w:val="en-GB"/>
-        </w:rPr>
-        <w:t xml:space="preserve"> </w:t>
-      </w:r>
-      <w:r>
-        <w:rPr>
-          <w:lang w:val="en-GB"/>
-        </w:rPr>
-        <w:t>within the</w:t>
-      </w:r>
-      <w:r>
-        <w:rPr>
-          <w:lang w:val="en-GB"/>
-        </w:rPr>
-        <w:t xml:space="preserve"> network.</w:t>
-      </w:r>
-      <w:r>
-        <w:rPr>
-          <w:lang w:val="en-GB"/>
-        </w:rPr>
-        <w:t xml:space="preserve"> During</w:t>
-      </w:r>
-      <w:r>
-        <w:rPr>
-          <w:lang w:val="en-GB"/>
-        </w:rPr>
-        <w:t xml:space="preserve"> networking, </w:t>
-      </w:r>
-      <w:r>
-        <w:rPr>
-          <w:lang w:val="en-GB"/>
-        </w:rPr>
-        <w:t>a configuration</w:t>
-      </w:r>
-      <w:r>
-        <w:rPr>
-          <w:lang w:val="en-GB"/>
-        </w:rPr>
-        <w:t xml:space="preserve"> can either be done at either </w:t>
-      </w:r>
-      <w:r>
-        <w:rPr>
-          <w:lang w:val="en-GB"/>
-        </w:rPr>
-        <w:t xml:space="preserve">IP level or </w:t>
-      </w:r>
-      <w:r>
-        <w:rPr>
-          <w:lang w:val="en-GB"/>
-        </w:rPr>
-        <w:t>domain</w:t>
-      </w:r>
-      <w:r>
-        <w:rPr>
-          <w:lang w:val="en-GB"/>
-        </w:rPr>
-        <w:t xml:space="preserve"> level and other </w:t>
-      </w:r>
-      <w:r>
-        <w:rPr>
-          <w:lang w:val="en-GB"/>
-        </w:rPr>
-        <w:t>computers</w:t>
-      </w:r>
-      <w:r>
-        <w:rPr>
-          <w:lang w:val="en-GB"/>
-        </w:rPr>
-        <w:t xml:space="preserve"> within the </w:t>
-      </w:r>
-      <w:r>
-        <w:rPr>
-          <w:lang w:val="en-GB"/>
-        </w:rPr>
-        <w:t>network</w:t>
-      </w:r>
-      <w:r>
-        <w:rPr>
-          <w:lang w:val="en-GB"/>
-        </w:rPr>
-        <w:t xml:space="preserve"> can access these applications </w:t>
-      </w:r>
-      <w:r>
-        <w:rPr>
-          <w:lang w:val="en-GB"/>
-        </w:rPr>
-        <w:t>across</w:t>
-      </w:r>
-      <w:r>
-        <w:rPr>
-          <w:lang w:val="en-GB"/>
-        </w:rPr>
-        <w:t xml:space="preserve"> the network and </w:t>
-      </w:r>
-      <w:r>
-        <w:rPr>
-          <w:lang w:val="en-GB"/>
-        </w:rPr>
-        <w:t>utilise</w:t>
-      </w:r>
-      <w:r>
-        <w:rPr>
-          <w:lang w:val="en-GB"/>
-        </w:rPr>
-        <w:t xml:space="preserve"> the resources </w:t>
-      </w:r>
-      <w:r>
-        <w:rPr>
-          <w:lang w:val="en-GB"/>
-        </w:rPr>
-        <w:t>that</w:t>
-      </w:r>
-      <w:r>
-        <w:rPr>
-          <w:lang w:val="en-GB"/>
-        </w:rPr>
-        <w:t xml:space="preserve"> are on the server </w:t>
-      </w:r>
-      <w:r>
-        <w:rPr>
-          <w:lang w:val="en-GB"/>
-        </w:rPr>
-        <w:t>computer</w:t>
-      </w:r>
-      <w:r>
-        <w:rPr>
-          <w:lang w:val="en-GB"/>
-        </w:rPr>
-        <w:t>.</w:t>
-      </w:r>
-    </w:p>
-    <w:p>
-      <w:pPr>
-        <w:spacing w:line="360" w:lineRule="auto"/>
-        <w:jc w:val="both"/>
-        <w:rPr>
-          <w:lang w:val="en-GB"/>
-        </w:rPr>
-      </w:pPr>
-    </w:p>
-    <w:p>
-      <w:pPr>
-        <w:spacing w:line="360" w:lineRule="auto"/>
-        <w:jc w:val="both"/>
-        <w:rPr>
-          <w:lang w:val="en-GB"/>
-        </w:rPr>
-      </w:pPr>
-    </w:p>
-    <w:p>
-      <w:pPr>
-        <w:spacing w:line="360" w:lineRule="auto"/>
-        <w:jc w:val="both"/>
-        <w:rPr>
-          <w:b/>
-          <w:lang w:val="en-GB"/>
-        </w:rPr>
-      </w:pPr>
-      <w:r>
-        <w:rPr>
-          <w:b/>
-          <w:lang w:val="en-GB"/>
-        </w:rPr>
         <w:t>PART E</w:t>
       </w:r>
     </w:p>
@@ -2738,7 +2756,13 @@
         <w:rPr>
           <w:lang w:val="en-GB"/>
         </w:rPr>
-        <w:t xml:space="preserve"> the company have been able to come up with so far. This process ensures that the image of the </w:t>
+        <w:t xml:space="preserve"> the company has</w:t>
+      </w:r>
+      <w:r>
+        <w:rPr>
+          <w:lang w:val="en-GB"/>
+        </w:rPr>
+        <w:t xml:space="preserve"> been able to come up with so far. This process ensures that the image of the </w:t>
       </w:r>
       <w:r>
         <w:rPr>
@@ -2868,12 +2892,26 @@
         </w:rPr>
         <w:t xml:space="preserve"> persons to join the company, people who </w:t>
       </w:r>
-      <w:r>
-        <w:rPr>
-          <w:lang w:val="en-GB"/>
-        </w:rPr>
-        <w:t>poses</w:t>
-      </w:r>
+      <w:proofErr w:type="spellStart"/>
+      <w:r>
+        <w:rPr>
+          <w:lang w:val="en-GB"/>
+        </w:rPr>
+        <w:t>pos</w:t>
+      </w:r>
+      <w:r>
+        <w:rPr>
+          <w:lang w:val="en-GB"/>
+        </w:rPr>
+        <w:t>s</w:t>
+      </w:r>
+      <w:r>
+        <w:rPr>
+          <w:lang w:val="en-GB"/>
+        </w:rPr>
+        <w:t>es</w:t>
+      </w:r>
+      <w:proofErr w:type="spellEnd"/>
       <w:r>
         <w:rPr>
           <w:lang w:val="en-GB"/>
@@ -3136,7 +3174,7 @@
         <w:rPr>
           <w:lang w:val="en-GB"/>
         </w:rPr>
-        <w:t>recouping</w:t>
+        <w:t>receiver</w:t>
       </w:r>
       <w:r>
         <w:rPr>
@@ -3313,13 +3351,19 @@
         <w:rPr>
           <w:lang w:val="en-GB"/>
         </w:rPr>
-        <w:t>maintained. The most intersecting</w:t>
-      </w:r>
-      <w:r>
-        <w:rPr>
-          <w:lang w:val="en-GB"/>
-        </w:rPr>
-        <w:t xml:space="preserve"> thing a</w:t>
+        <w:t>m</w:t>
+      </w:r>
+      <w:r>
+        <w:rPr>
+          <w:lang w:val="en-GB"/>
+        </w:rPr>
+        <w:t xml:space="preserve">aintained. The most interesting </w:t>
+      </w:r>
+      <w:r>
+        <w:rPr>
+          <w:lang w:val="en-GB"/>
+        </w:rPr>
+        <w:t>thing a</w:t>
       </w:r>
       <w:r>
         <w:rPr>
@@ -3384,6 +3428,24 @@
         <w:spacing w:line="360" w:lineRule="auto"/>
         <w:jc w:val="both"/>
         <w:rPr>
+          <w:lang w:val="en-GB"/>
+        </w:rPr>
+      </w:pPr>
+    </w:p>
+    <w:p>
+      <w:pPr>
+        <w:spacing w:line="360" w:lineRule="auto"/>
+        <w:jc w:val="both"/>
+        <w:rPr>
+          <w:lang w:val="en-GB"/>
+        </w:rPr>
+      </w:pPr>
+    </w:p>
+    <w:p>
+      <w:pPr>
+        <w:spacing w:line="360" w:lineRule="auto"/>
+        <w:jc w:val="both"/>
+        <w:rPr>
           <w:b/>
           <w:lang w:val="en-GB"/>
         </w:rPr>
@@ -3393,6 +3455,7 @@
           <w:b/>
           <w:lang w:val="en-GB"/>
         </w:rPr>
+        <w:lastRenderedPageBreak/>
         <w:t xml:space="preserve">Significance of software maintenance </w:t>
       </w:r>
     </w:p>
@@ -3482,13 +3545,19 @@
         <w:rPr>
           <w:lang w:val="en-GB"/>
         </w:rPr>
-        <w:t xml:space="preserve"> in productions. Cases, where </w:t>
-      </w:r>
-      <w:r>
-        <w:rPr>
-          <w:lang w:val="en-GB"/>
-        </w:rPr>
-        <w:t xml:space="preserve"> this was not </w:t>
+        <w:t xml:space="preserve"> in productions. Cases, </w:t>
+      </w:r>
+      <w:r>
+        <w:rPr>
+          <w:lang w:val="en-GB"/>
+        </w:rPr>
+        <w:t>where this</w:t>
+      </w:r>
+      <w:r>
+        <w:rPr>
+          <w:lang w:val="en-GB"/>
+        </w:rPr>
+        <w:t xml:space="preserve"> was not </w:t>
       </w:r>
       <w:r>
         <w:rPr>
@@ -3513,6 +3582,12 @@
           <w:lang w:val="en-GB"/>
         </w:rPr>
         <w:t>vulnerabilities</w:t>
+      </w:r>
+      <w:r>
+        <w:rPr>
+          <w:lang w:val="en-GB"/>
+        </w:rPr>
+        <w:t>.</w:t>
       </w:r>
     </w:p>
     <w:p>
@@ -3598,13 +3673,13 @@
         <w:rPr>
           <w:lang w:val="en-GB"/>
         </w:rPr>
-        <w:t>soft</w:t>
-      </w:r>
-      <w:r>
-        <w:rPr>
-          <w:lang w:val="en-GB"/>
-        </w:rPr>
-        <w:t xml:space="preserve"> data engineers </w:t>
+        <w:t xml:space="preserve">of </w:t>
+      </w:r>
+      <w:r>
+        <w:rPr>
+          <w:lang w:val="en-GB"/>
+        </w:rPr>
+        <w:t xml:space="preserve">data engineers </w:t>
       </w:r>
       <w:r>
         <w:rPr>
@@ -3640,25 +3715,33 @@
         <w:rPr>
           <w:lang w:val="en-GB"/>
         </w:rPr>
-        <w:t xml:space="preserve"> the data are all checked, theta the </w:t>
-      </w:r>
-      <w:r>
-        <w:rPr>
-          <w:lang w:val="en-GB"/>
-        </w:rPr>
-        <w:t xml:space="preserve">existing system  does not have </w:t>
-      </w:r>
-      <w:r>
-        <w:rPr>
-          <w:lang w:val="en-GB"/>
-        </w:rPr>
-        <w:t>insisted</w:t>
-      </w:r>
-      <w:r>
-        <w:rPr>
-          <w:lang w:val="en-GB"/>
-        </w:rPr>
-        <w:t xml:space="preserve"> SQL </w:t>
+        <w:t xml:space="preserve"> the data are all checked, that</w:t>
+      </w:r>
+      <w:r>
+        <w:rPr>
+          <w:lang w:val="en-GB"/>
+        </w:rPr>
+        <w:t xml:space="preserve"> the </w:t>
+      </w:r>
+      <w:r>
+        <w:rPr>
+          <w:lang w:val="en-GB"/>
+        </w:rPr>
+        <w:t xml:space="preserve">existing </w:t>
+      </w:r>
+      <w:proofErr w:type="gramStart"/>
+      <w:r>
+        <w:rPr>
+          <w:lang w:val="en-GB"/>
+        </w:rPr>
+        <w:t>system  does</w:t>
+      </w:r>
+      <w:proofErr w:type="gramEnd"/>
+      <w:r>
+        <w:rPr>
+          <w:lang w:val="en-GB"/>
+        </w:rPr>
+        <w:t xml:space="preserve"> not have  SQL </w:t>
       </w:r>
       <w:r>
         <w:rPr>
@@ -3670,7 +3753,19 @@
         <w:rPr>
           <w:lang w:val="en-GB"/>
         </w:rPr>
-        <w:t xml:space="preserve"> to the incorrect tables</w:t>
+        <w:t xml:space="preserve"> from </w:t>
+      </w:r>
+      <w:r>
+        <w:rPr>
+          <w:lang w:val="en-GB"/>
+        </w:rPr>
+        <w:t>the incorrect tables</w:t>
+      </w:r>
+      <w:r>
+        <w:rPr>
+          <w:lang w:val="en-GB"/>
+        </w:rPr>
+        <w:t>.</w:t>
       </w:r>
     </w:p>
     <w:p>
@@ -3985,38 +4080,274 @@
         <w:rPr>
           <w:lang w:val="en-GB"/>
         </w:rPr>
+        <w:t xml:space="preserve"> and be correctly paired with the right access codes and once communication has been </w:t>
+      </w:r>
+      <w:r>
+        <w:rPr>
+          <w:lang w:val="en-GB"/>
+        </w:rPr>
+        <w:t>established</w:t>
+      </w:r>
+      <w:r>
+        <w:rPr>
+          <w:lang w:val="en-GB"/>
+        </w:rPr>
+        <w:t xml:space="preserve">, </w:t>
+      </w:r>
+      <w:r>
+        <w:rPr>
+          <w:lang w:val="en-GB"/>
+        </w:rPr>
+        <w:t xml:space="preserve">the required </w:t>
+      </w:r>
+      <w:r>
+        <w:rPr>
+          <w:lang w:val="en-GB"/>
+        </w:rPr>
+        <w:t>files are transmitted over</w:t>
+      </w:r>
+      <w:r>
+        <w:rPr>
+          <w:lang w:val="en-GB"/>
+        </w:rPr>
+        <w:t xml:space="preserve"> the </w:t>
+      </w:r>
+      <w:r>
+        <w:rPr>
+          <w:lang w:val="en-GB"/>
+        </w:rPr>
+        <w:t>network</w:t>
+      </w:r>
+      <w:r>
+        <w:rPr>
+          <w:lang w:val="en-GB"/>
+        </w:rPr>
+        <w:t xml:space="preserve"> and </w:t>
+      </w:r>
+      <w:r>
+        <w:rPr>
+          <w:lang w:val="en-GB"/>
+        </w:rPr>
+        <w:t>exchanged</w:t>
+      </w:r>
+      <w:r>
+        <w:rPr>
+          <w:lang w:val="en-GB"/>
+        </w:rPr>
         <w:t xml:space="preserve"> </w:t>
       </w:r>
       <w:r>
         <w:rPr>
           <w:lang w:val="en-GB"/>
         </w:rPr>
+        <w:t>among users. However</w:t>
+      </w:r>
+      <w:r>
+        <w:rPr>
+          <w:lang w:val="en-GB"/>
+        </w:rPr>
+        <w:t>, as a side unit though, this techno</w:t>
+      </w:r>
+      <w:r>
+        <w:rPr>
+          <w:lang w:val="en-GB"/>
+        </w:rPr>
+        <w:t xml:space="preserve">logy should </w:t>
+      </w:r>
+      <w:r>
+        <w:rPr>
+          <w:lang w:val="en-GB"/>
+        </w:rPr>
+        <w:t xml:space="preserve">not be used as </w:t>
+      </w:r>
+      <w:r>
+        <w:rPr>
+          <w:lang w:val="en-GB"/>
+        </w:rPr>
+        <w:t>it</w:t>
+      </w:r>
+      <w:r>
+        <w:rPr>
+          <w:lang w:val="en-GB"/>
+        </w:rPr>
+        <w:t xml:space="preserve"> </w:t>
+      </w:r>
+      <w:r>
+        <w:rPr>
+          <w:lang w:val="en-GB"/>
+        </w:rPr>
+        <w:t>has</w:t>
+      </w:r>
+      <w:r>
+        <w:rPr>
+          <w:lang w:val="en-GB"/>
+        </w:rPr>
+        <w:t xml:space="preserve"> been </w:t>
+      </w:r>
+      <w:r>
+        <w:rPr>
+          <w:lang w:val="en-GB"/>
+        </w:rPr>
+        <w:t>overcome</w:t>
+      </w:r>
+      <w:r>
+        <w:rPr>
+          <w:lang w:val="en-GB"/>
+        </w:rPr>
+        <w:t xml:space="preserve"> with time and more powerful tools and applications ex</w:t>
+      </w:r>
+      <w:r>
+        <w:rPr>
+          <w:lang w:val="en-GB"/>
+        </w:rPr>
+        <w:t>ist that can do the same things</w:t>
+      </w:r>
+      <w:r>
+        <w:rPr>
+          <w:lang w:val="en-GB"/>
+        </w:rPr>
+        <w:t>.</w:t>
+      </w:r>
+    </w:p>
+    <w:p>
+      <w:pPr>
+        <w:spacing w:line="360" w:lineRule="auto"/>
+        <w:jc w:val="both"/>
+        <w:rPr>
+          <w:lang w:val="en-GB"/>
+        </w:rPr>
+      </w:pPr>
+    </w:p>
+    <w:p>
+      <w:pPr>
+        <w:spacing w:line="360" w:lineRule="auto"/>
+        <w:jc w:val="both"/>
+        <w:rPr>
+          <w:lang w:val="en-GB"/>
+        </w:rPr>
+      </w:pPr>
+    </w:p>
+    <w:p>
+      <w:pPr>
+        <w:spacing w:line="360" w:lineRule="auto"/>
+        <w:jc w:val="both"/>
+        <w:rPr>
+          <w:lang w:val="en-GB"/>
+        </w:rPr>
+      </w:pPr>
+    </w:p>
+    <w:p>
+      <w:pPr>
+        <w:spacing w:line="360" w:lineRule="auto"/>
+        <w:jc w:val="both"/>
+        <w:rPr>
+          <w:lang w:val="en-GB"/>
+        </w:rPr>
+      </w:pPr>
+    </w:p>
+    <w:p>
+      <w:pPr>
+        <w:spacing w:line="360" w:lineRule="auto"/>
+        <w:jc w:val="both"/>
+        <w:rPr>
+          <w:lang w:val="en-GB"/>
+        </w:rPr>
+      </w:pPr>
+    </w:p>
+    <w:p>
+      <w:pPr>
+        <w:spacing w:line="360" w:lineRule="auto"/>
+        <w:jc w:val="both"/>
+        <w:rPr>
+          <w:lang w:val="en-GB"/>
+        </w:rPr>
+      </w:pPr>
+    </w:p>
+    <w:p>
+      <w:pPr>
+        <w:spacing w:line="360" w:lineRule="auto"/>
+        <w:jc w:val="both"/>
+        <w:rPr>
+          <w:lang w:val="en-GB"/>
+        </w:rPr>
+      </w:pPr>
+    </w:p>
+    <w:p>
+      <w:pPr>
+        <w:spacing w:line="360" w:lineRule="auto"/>
+        <w:jc w:val="both"/>
+        <w:rPr>
+          <w:b/>
+          <w:lang w:val="en-GB"/>
+        </w:rPr>
+      </w:pPr>
+      <w:r>
+        <w:rPr>
+          <w:b/>
+          <w:lang w:val="en-GB"/>
+        </w:rPr>
         <w:lastRenderedPageBreak/>
-        <w:t xml:space="preserve">and be correctly paired with the right access codes and once communication has been </w:t>
-      </w:r>
-      <w:r>
-        <w:rPr>
-          <w:lang w:val="en-GB"/>
-        </w:rPr>
-        <w:t>established</w:t>
-      </w:r>
-      <w:r>
-        <w:rPr>
-          <w:lang w:val="en-GB"/>
-        </w:rPr>
-        <w:t xml:space="preserve">, </w:t>
-      </w:r>
-      <w:r>
-        <w:rPr>
-          <w:lang w:val="en-GB"/>
-        </w:rPr>
-        <w:t xml:space="preserve">the required </w:t>
-      </w:r>
-      <w:r>
-        <w:rPr>
-          <w:lang w:val="en-GB"/>
-        </w:rPr>
-        <w:t>files are transmitted over</w:t>
+        <w:t xml:space="preserve">PART H </w:t>
+      </w:r>
+    </w:p>
+    <w:p>
+      <w:pPr>
+        <w:spacing w:line="360" w:lineRule="auto"/>
+        <w:jc w:val="both"/>
+        <w:rPr>
+          <w:lang w:val="en-GB"/>
+        </w:rPr>
+      </w:pPr>
+      <w:r>
+        <w:rPr>
+          <w:lang w:val="en-GB"/>
+        </w:rPr>
+        <w:t xml:space="preserve">The installation of the printers depends on several factors </w:t>
+      </w:r>
+      <w:r>
+        <w:rPr>
+          <w:lang w:val="en-GB"/>
+        </w:rPr>
+        <w:t>that the acquirer</w:t>
+      </w:r>
+      <w:r>
+        <w:rPr>
+          <w:lang w:val="en-GB"/>
+        </w:rPr>
+        <w:t xml:space="preserve"> can consider, and these are affected by:</w:t>
+      </w:r>
+    </w:p>
+    <w:p>
+      <w:pPr>
+        <w:spacing w:line="360" w:lineRule="auto"/>
+        <w:jc w:val="both"/>
+        <w:rPr>
+          <w:lang w:val="en-GB"/>
+        </w:rPr>
+      </w:pPr>
+      <w:r>
+        <w:rPr>
+          <w:lang w:val="en-GB"/>
+        </w:rPr>
+        <w:t xml:space="preserve">-Plan:  this </w:t>
+      </w:r>
+      <w:r>
+        <w:rPr>
+          <w:lang w:val="en-GB"/>
+        </w:rPr>
+        <w:t>has</w:t>
+      </w:r>
+      <w:r>
+        <w:rPr>
+          <w:lang w:val="en-GB"/>
+        </w:rPr>
+        <w:t xml:space="preserve"> something to do </w:t>
+      </w:r>
+      <w:r>
+        <w:rPr>
+          <w:lang w:val="en-GB"/>
+        </w:rPr>
+        <w:t>with</w:t>
       </w:r>
       <w:r>
         <w:rPr>
@@ -4028,19 +4359,118 @@
         <w:rPr>
           <w:lang w:val="en-GB"/>
         </w:rPr>
-        <w:t>network</w:t>
-      </w:r>
-      <w:r>
-        <w:rPr>
-          <w:lang w:val="en-GB"/>
-        </w:rPr>
-        <w:t xml:space="preserve"> and </w:t>
-      </w:r>
-      <w:r>
-        <w:rPr>
-          <w:lang w:val="en-GB"/>
-        </w:rPr>
-        <w:t>exchanged</w:t>
+        <w:t>architecture;</w:t>
+      </w:r>
+      <w:r>
+        <w:rPr>
+          <w:lang w:val="en-GB"/>
+        </w:rPr>
+        <w:t xml:space="preserve"> layout of the </w:t>
+      </w:r>
+      <w:r>
+        <w:rPr>
+          <w:lang w:val="en-GB"/>
+        </w:rPr>
+        <w:t>buildings and</w:t>
+      </w:r>
+      <w:r>
+        <w:rPr>
+          <w:lang w:val="en-GB"/>
+        </w:rPr>
+        <w:t xml:space="preserve"> the information within the said </w:t>
+      </w:r>
+      <w:r>
+        <w:rPr>
+          <w:lang w:val="en-GB"/>
+        </w:rPr>
+        <w:t>architecture,</w:t>
+      </w:r>
+      <w:r>
+        <w:rPr>
+          <w:lang w:val="en-GB"/>
+        </w:rPr>
+        <w:t xml:space="preserve"> this is </w:t>
+      </w:r>
+      <w:r>
+        <w:rPr>
+          <w:lang w:val="en-GB"/>
+        </w:rPr>
+        <w:t>crucial</w:t>
+      </w:r>
+      <w:r>
+        <w:rPr>
+          <w:lang w:val="en-GB"/>
+        </w:rPr>
+        <w:t xml:space="preserve"> in understanding the </w:t>
+      </w:r>
+      <w:r>
+        <w:rPr>
+          <w:lang w:val="en-GB"/>
+        </w:rPr>
+        <w:t>process</w:t>
+      </w:r>
+      <w:r>
+        <w:rPr>
+          <w:lang w:val="en-GB"/>
+        </w:rPr>
+        <w:t xml:space="preserve"> of </w:t>
+      </w:r>
+      <w:r>
+        <w:rPr>
+          <w:lang w:val="en-GB"/>
+        </w:rPr>
+        <w:t>laying</w:t>
+      </w:r>
+      <w:r>
+        <w:rPr>
+          <w:lang w:val="en-GB"/>
+        </w:rPr>
+        <w:t xml:space="preserve"> out the network topology for </w:t>
+      </w:r>
+      <w:r>
+        <w:rPr>
+          <w:lang w:val="en-GB"/>
+        </w:rPr>
+        <w:t>these</w:t>
+      </w:r>
+      <w:r>
+        <w:rPr>
+          <w:lang w:val="en-GB"/>
+        </w:rPr>
+        <w:t xml:space="preserve"> regions and locations</w:t>
+      </w:r>
+      <w:r>
+        <w:rPr>
+          <w:lang w:val="en-GB"/>
+        </w:rPr>
+        <w:t>:</w:t>
+      </w:r>
+    </w:p>
+    <w:p>
+      <w:pPr>
+        <w:spacing w:line="360" w:lineRule="auto"/>
+        <w:jc w:val="both"/>
+        <w:rPr>
+          <w:lang w:val="en-GB"/>
+        </w:rPr>
+      </w:pPr>
+      <w:r>
+        <w:rPr>
+          <w:lang w:val="en-GB"/>
+        </w:rPr>
+        <w:t>-</w:t>
+      </w:r>
+      <w:r>
+        <w:rPr>
+          <w:lang w:val="en-GB"/>
+        </w:rPr>
+        <w:t xml:space="preserve">Source: The source of the printer will </w:t>
+      </w:r>
+      <w:r>
+        <w:rPr>
+          <w:lang w:val="en-GB"/>
+        </w:rPr>
+        <w:t>determine</w:t>
       </w:r>
       <w:r>
         <w:rPr>
@@ -4052,31 +4482,7 @@
         <w:rPr>
           <w:lang w:val="en-GB"/>
         </w:rPr>
-        <w:t>among users. However</w:t>
-      </w:r>
-      <w:r>
-        <w:rPr>
-          <w:lang w:val="en-GB"/>
-        </w:rPr>
-        <w:t>, as a side unit though, this techno</w:t>
-      </w:r>
-      <w:r>
-        <w:rPr>
-          <w:lang w:val="en-GB"/>
-        </w:rPr>
-        <w:t xml:space="preserve">logy should </w:t>
-      </w:r>
-      <w:r>
-        <w:rPr>
-          <w:lang w:val="en-GB"/>
-        </w:rPr>
-        <w:t xml:space="preserve">not be used as </w:t>
-      </w:r>
-      <w:r>
-        <w:rPr>
-          <w:lang w:val="en-GB"/>
-        </w:rPr>
-        <w:t>it</w:t>
+        <w:t>the</w:t>
       </w:r>
       <w:r>
         <w:rPr>
@@ -4088,31 +4494,112 @@
         <w:rPr>
           <w:lang w:val="en-GB"/>
         </w:rPr>
-        <w:t>has</w:t>
-      </w:r>
-      <w:r>
-        <w:rPr>
-          <w:lang w:val="en-GB"/>
-        </w:rPr>
-        <w:t xml:space="preserve"> been </w:t>
-      </w:r>
-      <w:r>
-        <w:rPr>
-          <w:lang w:val="en-GB"/>
-        </w:rPr>
-        <w:t>overcome</w:t>
-      </w:r>
-      <w:r>
-        <w:rPr>
-          <w:lang w:val="en-GB"/>
-        </w:rPr>
-        <w:t xml:space="preserve"> with time and more powerful tools and applications ex</w:t>
-      </w:r>
-      <w:r>
-        <w:rPr>
-          <w:lang w:val="en-GB"/>
-        </w:rPr>
-        <w:t>ist that can do the same things</w:t>
+        <w:t>pricing</w:t>
+      </w:r>
+      <w:r>
+        <w:rPr>
+          <w:lang w:val="en-GB"/>
+        </w:rPr>
+        <w:t xml:space="preserve"> </w:t>
+      </w:r>
+      <w:r>
+        <w:rPr>
+          <w:lang w:val="en-GB"/>
+        </w:rPr>
+        <w:t>factor and</w:t>
+      </w:r>
+      <w:r>
+        <w:rPr>
+          <w:lang w:val="en-GB"/>
+        </w:rPr>
+        <w:t xml:space="preserve"> taxation of that location</w:t>
+      </w:r>
+    </w:p>
+    <w:p>
+      <w:pPr>
+        <w:spacing w:line="360" w:lineRule="auto"/>
+        <w:jc w:val="both"/>
+        <w:rPr>
+          <w:lang w:val="en-GB"/>
+        </w:rPr>
+      </w:pPr>
+      <w:r>
+        <w:rPr>
+          <w:lang w:val="en-GB"/>
+        </w:rPr>
+        <w:t xml:space="preserve">-make </w:t>
+      </w:r>
+      <w:r>
+        <w:rPr>
+          <w:lang w:val="en-GB"/>
+        </w:rPr>
+        <w:t>of</w:t>
+      </w:r>
+      <w:r>
+        <w:rPr>
+          <w:lang w:val="en-GB"/>
+        </w:rPr>
+        <w:t xml:space="preserve"> the printer will </w:t>
+      </w:r>
+      <w:r>
+        <w:rPr>
+          <w:lang w:val="en-GB"/>
+        </w:rPr>
+        <w:t>determine</w:t>
+      </w:r>
+      <w:r>
+        <w:rPr>
+          <w:lang w:val="en-GB"/>
+        </w:rPr>
+        <w:t xml:space="preserve"> the compatibility, any </w:t>
+      </w:r>
+      <w:r>
+        <w:rPr>
+          <w:lang w:val="en-GB"/>
+        </w:rPr>
+        <w:t>prevails</w:t>
+      </w:r>
+      <w:r>
+        <w:rPr>
+          <w:lang w:val="en-GB"/>
+        </w:rPr>
+        <w:t xml:space="preserve"> known issues that </w:t>
+      </w:r>
+      <w:r>
+        <w:rPr>
+          <w:lang w:val="en-GB"/>
+        </w:rPr>
+        <w:t>have</w:t>
+      </w:r>
+      <w:r>
+        <w:rPr>
+          <w:lang w:val="en-GB"/>
+        </w:rPr>
+        <w:t xml:space="preserve"> occurred with </w:t>
+      </w:r>
+      <w:r>
+        <w:rPr>
+          <w:lang w:val="en-GB"/>
+        </w:rPr>
+        <w:t>similar</w:t>
+      </w:r>
+      <w:r>
+        <w:rPr>
+          <w:lang w:val="en-GB"/>
+        </w:rPr>
+        <w:t xml:space="preserve"> printers and ho</w:t>
+      </w:r>
+      <w:r>
+        <w:rPr>
+          <w:lang w:val="en-GB"/>
+        </w:rPr>
+        <w:t xml:space="preserve">w this can be </w:t>
+      </w:r>
+      <w:r>
+        <w:rPr>
+          <w:lang w:val="en-GB"/>
+        </w:rPr>
+        <w:t>addressed</w:t>
       </w:r>
       <w:r>
         <w:rPr>
@@ -4129,6 +4616,105 @@
           <w:lang w:val="en-GB"/>
         </w:rPr>
       </w:pPr>
+      <w:r>
+        <w:rPr>
+          <w:lang w:val="en-GB"/>
+        </w:rPr>
+        <w:t xml:space="preserve">-Delivery: ensures the transport cost estimations are on time to </w:t>
+      </w:r>
+      <w:r>
+        <w:rPr>
+          <w:lang w:val="en-GB"/>
+        </w:rPr>
+        <w:t xml:space="preserve">factor in the correct </w:t>
+      </w:r>
+      <w:r>
+        <w:rPr>
+          <w:lang w:val="en-GB"/>
+        </w:rPr>
+        <w:t>budgets</w:t>
+      </w:r>
+    </w:p>
+    <w:p>
+      <w:pPr>
+        <w:spacing w:line="360" w:lineRule="auto"/>
+        <w:jc w:val="both"/>
+        <w:rPr>
+          <w:lang w:val="en-GB"/>
+        </w:rPr>
+      </w:pPr>
+      <w:r>
+        <w:rPr>
+          <w:lang w:val="en-GB"/>
+        </w:rPr>
+        <w:t>-</w:t>
+      </w:r>
+      <w:r>
+        <w:rPr>
+          <w:lang w:val="en-GB"/>
+        </w:rPr>
+        <w:t xml:space="preserve">Return: </w:t>
+      </w:r>
+      <w:r>
+        <w:rPr>
+          <w:lang w:val="en-GB"/>
+        </w:rPr>
+        <w:t xml:space="preserve">Thee return policy </w:t>
+      </w:r>
+      <w:r>
+        <w:rPr>
+          <w:lang w:val="en-GB"/>
+        </w:rPr>
+        <w:t>ensures</w:t>
+      </w:r>
+      <w:r>
+        <w:rPr>
+          <w:lang w:val="en-GB"/>
+        </w:rPr>
+        <w:t xml:space="preserve"> that </w:t>
+      </w:r>
+      <w:r>
+        <w:rPr>
+          <w:lang w:val="en-GB"/>
+        </w:rPr>
+        <w:t>the correct</w:t>
+      </w:r>
+      <w:r>
+        <w:rPr>
+          <w:lang w:val="en-GB"/>
+        </w:rPr>
+        <w:t xml:space="preserve"> </w:t>
+      </w:r>
+      <w:r>
+        <w:rPr>
+          <w:lang w:val="en-GB"/>
+        </w:rPr>
+        <w:t>warranty is got</w:t>
+      </w:r>
+      <w:r>
+        <w:rPr>
+          <w:lang w:val="en-GB"/>
+        </w:rPr>
+        <w:t>t</w:t>
+      </w:r>
+      <w:r>
+        <w:rPr>
+          <w:lang w:val="en-GB"/>
+        </w:rPr>
+        <w:t>e</w:t>
+      </w:r>
+      <w:r>
+        <w:rPr>
+          <w:lang w:val="en-GB"/>
+        </w:rPr>
+        <w:t xml:space="preserve">n from the supply to cater for future </w:t>
+      </w:r>
+      <w:r>
+        <w:rPr>
+          <w:lang w:val="en-GB"/>
+        </w:rPr>
+        <w:t>return demands</w:t>
+      </w:r>
     </w:p>
     <w:p>
       <w:pPr>
@@ -4180,67 +4766,468 @@
           <w:b/>
           <w:lang w:val="en-GB"/>
         </w:rPr>
-        <w:t xml:space="preserve">PART H </w:t>
-      </w:r>
-    </w:p>
-    <w:p>
-      <w:pPr>
-        <w:spacing w:line="360" w:lineRule="auto"/>
-        <w:jc w:val="both"/>
-        <w:rPr>
-          <w:lang w:val="en-GB"/>
-        </w:rPr>
-      </w:pPr>
-      <w:r>
-        <w:rPr>
-          <w:lang w:val="en-GB"/>
-        </w:rPr>
-        <w:t xml:space="preserve">The installation of the printers depends on several factors </w:t>
-      </w:r>
-      <w:r>
-        <w:rPr>
-          <w:lang w:val="en-GB"/>
-        </w:rPr>
-        <w:t>that the acquirer</w:t>
-      </w:r>
-      <w:r>
-        <w:rPr>
-          <w:lang w:val="en-GB"/>
-        </w:rPr>
-        <w:t xml:space="preserve"> can consider, and these are affected by:</w:t>
-      </w:r>
-    </w:p>
-    <w:p>
-      <w:pPr>
-        <w:spacing w:line="360" w:lineRule="auto"/>
-        <w:jc w:val="both"/>
-        <w:rPr>
-          <w:lang w:val="en-GB"/>
-        </w:rPr>
-      </w:pPr>
-      <w:r>
-        <w:rPr>
-          <w:lang w:val="en-GB"/>
-        </w:rPr>
-        <w:t xml:space="preserve">-Plan:  this </w:t>
-      </w:r>
-      <w:r>
-        <w:rPr>
-          <w:lang w:val="en-GB"/>
-        </w:rPr>
-        <w:t>has</w:t>
-      </w:r>
-      <w:r>
-        <w:rPr>
-          <w:lang w:val="en-GB"/>
-        </w:rPr>
-        <w:t xml:space="preserve"> something to do </w:t>
-      </w:r>
-      <w:r>
-        <w:rPr>
-          <w:lang w:val="en-GB"/>
-        </w:rPr>
-        <w:t>with</w:t>
+        <w:t xml:space="preserve">PART I </w:t>
+      </w:r>
+    </w:p>
+    <w:p>
+      <w:pPr>
+        <w:spacing w:line="360" w:lineRule="auto"/>
+        <w:jc w:val="both"/>
+        <w:rPr>
+          <w:lang w:val="en-GB"/>
+        </w:rPr>
+      </w:pPr>
+      <w:r>
+        <w:rPr>
+          <w:lang w:val="en-GB"/>
+        </w:rPr>
+        <w:t>OLAP ensure</w:t>
+      </w:r>
+      <w:r>
+        <w:rPr>
+          <w:lang w:val="en-GB"/>
+        </w:rPr>
+        <w:t>s</w:t>
+      </w:r>
+      <w:r>
+        <w:rPr>
+          <w:lang w:val="en-GB"/>
+        </w:rPr>
+        <w:t xml:space="preserve"> </w:t>
+      </w:r>
+      <w:r>
+        <w:rPr>
+          <w:lang w:val="en-GB"/>
+        </w:rPr>
+        <w:t>that</w:t>
+      </w:r>
+      <w:r>
+        <w:rPr>
+          <w:lang w:val="en-GB"/>
+        </w:rPr>
+        <w:t xml:space="preserve"> the data engineers and </w:t>
+      </w:r>
+      <w:r>
+        <w:rPr>
+          <w:lang w:val="en-GB"/>
+        </w:rPr>
+        <w:t>societies</w:t>
+      </w:r>
+      <w:r>
+        <w:rPr>
+          <w:lang w:val="en-GB"/>
+        </w:rPr>
+        <w:t xml:space="preserve"> gave the correct 3</w:t>
+      </w:r>
+      <w:r>
+        <w:rPr>
+          <w:lang w:val="en-GB"/>
+        </w:rPr>
+        <w:t>60-degree</w:t>
+      </w:r>
+      <w:r>
+        <w:rPr>
+          <w:lang w:val="en-GB"/>
+        </w:rPr>
+        <w:t xml:space="preserve"> view of the kind of data that they are working with and processing, </w:t>
+      </w:r>
+      <w:r>
+        <w:rPr>
+          <w:lang w:val="en-GB"/>
+        </w:rPr>
+        <w:t>usually</w:t>
+      </w:r>
+      <w:r>
+        <w:rPr>
+          <w:lang w:val="en-GB"/>
+        </w:rPr>
+        <w:t xml:space="preserve">, this is key in comparing data from different </w:t>
+      </w:r>
+      <w:r>
+        <w:rPr>
+          <w:lang w:val="en-GB"/>
+        </w:rPr>
+        <w:t>databases</w:t>
+      </w:r>
+      <w:r>
+        <w:rPr>
+          <w:lang w:val="en-GB"/>
+        </w:rPr>
+        <w:t>:</w:t>
+      </w:r>
+    </w:p>
+    <w:p>
+      <w:pPr>
+        <w:spacing w:line="360" w:lineRule="auto"/>
+        <w:jc w:val="both"/>
+        <w:rPr>
+          <w:lang w:val="en-GB"/>
+        </w:rPr>
+      </w:pPr>
+      <w:r>
+        <w:rPr>
+          <w:lang w:val="en-GB"/>
+        </w:rPr>
+        <w:t>Data aiming ensure</w:t>
+      </w:r>
+      <w:r>
+        <w:rPr>
+          <w:lang w:val="en-GB"/>
+        </w:rPr>
+        <w:t>s</w:t>
+      </w:r>
+      <w:r>
+        <w:rPr>
+          <w:lang w:val="en-GB"/>
+        </w:rPr>
+        <w:t xml:space="preserve"> that the data can be model</w:t>
+      </w:r>
+      <w:r>
+        <w:rPr>
+          <w:lang w:val="en-GB"/>
+        </w:rPr>
+        <w:t>led and a comparison be made to identify a given pattern or trend that is associated with the data.</w:t>
+      </w:r>
+    </w:p>
+    <w:p>
+      <w:pPr>
+        <w:spacing w:line="360" w:lineRule="auto"/>
+        <w:jc w:val="both"/>
+        <w:rPr>
+          <w:lang w:val="en-GB"/>
+        </w:rPr>
+      </w:pPr>
+      <w:r>
+        <w:rPr>
+          <w:lang w:val="en-GB"/>
+        </w:rPr>
+        <w:t>Models and algorithms have been previously used to predict and forecast the outcome of data elements within a population.</w:t>
+      </w:r>
+    </w:p>
+    <w:p>
+      <w:pPr>
+        <w:spacing w:line="360" w:lineRule="auto"/>
+        <w:jc w:val="both"/>
+        <w:rPr>
+          <w:lang w:val="en-GB"/>
+        </w:rPr>
+      </w:pPr>
+    </w:p>
+    <w:p>
+      <w:pPr>
+        <w:spacing w:line="360" w:lineRule="auto"/>
+        <w:jc w:val="both"/>
+        <w:rPr>
+          <w:lang w:val="en-GB"/>
+        </w:rPr>
+      </w:pPr>
+    </w:p>
+    <w:p>
+      <w:pPr>
+        <w:spacing w:line="360" w:lineRule="auto"/>
+        <w:jc w:val="both"/>
+        <w:rPr>
+          <w:lang w:val="en-GB"/>
+        </w:rPr>
+      </w:pPr>
+    </w:p>
+    <w:p>
+      <w:pPr>
+        <w:spacing w:line="360" w:lineRule="auto"/>
+        <w:jc w:val="both"/>
+        <w:rPr>
+          <w:b/>
+          <w:lang w:val="en-GB"/>
+        </w:rPr>
+      </w:pPr>
+      <w:r>
+        <w:rPr>
+          <w:b/>
+          <w:lang w:val="en-GB"/>
+        </w:rPr>
+        <w:t xml:space="preserve">PART J </w:t>
+      </w:r>
+    </w:p>
+    <w:p>
+      <w:pPr>
+        <w:spacing w:line="360" w:lineRule="auto"/>
+        <w:jc w:val="both"/>
+        <w:rPr>
+          <w:lang w:val="en-GB"/>
+        </w:rPr>
+      </w:pPr>
+      <w:r>
+        <w:rPr>
+          <w:lang w:val="en-GB"/>
+        </w:rPr>
+        <w:t xml:space="preserve">During the studies </w:t>
+      </w:r>
+      <w:r>
+        <w:rPr>
+          <w:lang w:val="en-GB"/>
+        </w:rPr>
+        <w:t>regarding the</w:t>
+      </w:r>
+      <w:r>
+        <w:rPr>
+          <w:lang w:val="en-GB"/>
+        </w:rPr>
+        <w:t xml:space="preserve"> cost </w:t>
+      </w:r>
+      <w:r>
+        <w:rPr>
+          <w:lang w:val="en-GB"/>
+        </w:rPr>
+        <w:t>purchases</w:t>
+      </w:r>
+      <w:r>
+        <w:rPr>
+          <w:lang w:val="en-GB"/>
+        </w:rPr>
+        <w:t xml:space="preserve"> of the printer, the NPV tries to identify the current va</w:t>
+      </w:r>
+      <w:r>
+        <w:rPr>
+          <w:lang w:val="en-GB"/>
+        </w:rPr>
+        <w:t>l</w:t>
+      </w:r>
+      <w:r>
+        <w:rPr>
+          <w:lang w:val="en-GB"/>
+        </w:rPr>
+        <w:t>u</w:t>
+      </w:r>
+      <w:r>
+        <w:rPr>
+          <w:lang w:val="en-GB"/>
+        </w:rPr>
+        <w:t>e</w:t>
+      </w:r>
+      <w:r>
+        <w:rPr>
+          <w:lang w:val="en-GB"/>
+        </w:rPr>
+        <w:t xml:space="preserve"> </w:t>
+      </w:r>
+      <w:r>
+        <w:rPr>
+          <w:lang w:val="en-GB"/>
+        </w:rPr>
+        <w:t>of</w:t>
+      </w:r>
+      <w:r>
+        <w:rPr>
+          <w:lang w:val="en-GB"/>
+        </w:rPr>
+        <w:t xml:space="preserve"> the printer and </w:t>
+      </w:r>
+      <w:r>
+        <w:rPr>
+          <w:lang w:val="en-GB"/>
+        </w:rPr>
+        <w:t>associate it</w:t>
+      </w:r>
+      <w:r>
+        <w:rPr>
+          <w:lang w:val="en-GB"/>
+        </w:rPr>
+        <w:t xml:space="preserve"> </w:t>
+      </w:r>
+      <w:r>
+        <w:rPr>
+          <w:lang w:val="en-GB"/>
+        </w:rPr>
+        <w:t>with the</w:t>
+      </w:r>
+      <w:r>
+        <w:rPr>
+          <w:lang w:val="en-GB"/>
+        </w:rPr>
+        <w:t xml:space="preserve"> future </w:t>
+      </w:r>
+      <w:r>
+        <w:rPr>
+          <w:lang w:val="en-GB"/>
+        </w:rPr>
+        <w:t>value</w:t>
+      </w:r>
+      <w:r>
+        <w:rPr>
+          <w:lang w:val="en-GB"/>
+        </w:rPr>
+        <w:t xml:space="preserve"> supposes it depreciates. An NPV </w:t>
+      </w:r>
+      <w:r>
+        <w:rPr>
+          <w:lang w:val="en-GB"/>
+        </w:rPr>
+        <w:t>comparison</w:t>
+      </w:r>
+      <w:r>
+        <w:rPr>
+          <w:lang w:val="en-GB"/>
+        </w:rPr>
+        <w:t xml:space="preserve"> </w:t>
+      </w:r>
+      <w:r>
+        <w:rPr>
+          <w:lang w:val="en-GB"/>
+        </w:rPr>
+        <w:t>could</w:t>
+      </w:r>
+      <w:r>
+        <w:rPr>
+          <w:lang w:val="en-GB"/>
+        </w:rPr>
+        <w:t xml:space="preserve"> also be made to </w:t>
+      </w:r>
+      <w:r>
+        <w:rPr>
+          <w:lang w:val="en-GB"/>
+        </w:rPr>
+        <w:t>compare</w:t>
+      </w:r>
+      <w:r>
+        <w:rPr>
+          <w:lang w:val="en-GB"/>
+        </w:rPr>
+        <w:t xml:space="preserve"> other printers in the same </w:t>
+      </w:r>
+      <w:r>
+        <w:rPr>
+          <w:lang w:val="en-GB"/>
+        </w:rPr>
+        <w:t>domain at</w:t>
+      </w:r>
+      <w:r>
+        <w:rPr>
+          <w:lang w:val="en-GB"/>
+        </w:rPr>
+        <w:t xml:space="preserve"> the same time and check their depreciation </w:t>
+      </w:r>
+      <w:r>
+        <w:rPr>
+          <w:lang w:val="en-GB"/>
+        </w:rPr>
+        <w:t>value.</w:t>
+      </w:r>
+    </w:p>
+    <w:p>
+      <w:pPr>
+        <w:spacing w:line="360" w:lineRule="auto"/>
+        <w:jc w:val="both"/>
+        <w:rPr>
+          <w:lang w:val="en-GB"/>
+        </w:rPr>
+      </w:pPr>
+      <w:r>
+        <w:rPr>
+          <w:lang w:val="en-GB"/>
+        </w:rPr>
+        <w:t xml:space="preserve">The </w:t>
+      </w:r>
+      <w:r>
+        <w:rPr>
+          <w:lang w:val="en-GB"/>
+        </w:rPr>
+        <w:t>break-even</w:t>
+      </w:r>
+      <w:r>
+        <w:rPr>
+          <w:lang w:val="en-GB"/>
+        </w:rPr>
+        <w:t xml:space="preserve"> analysis tries to measure the </w:t>
+      </w:r>
+      <w:r>
+        <w:rPr>
+          <w:lang w:val="en-GB"/>
+        </w:rPr>
+        <w:t xml:space="preserve">time the company will take </w:t>
+      </w:r>
+      <w:r>
+        <w:rPr>
+          <w:lang w:val="en-GB"/>
+        </w:rPr>
+        <w:t xml:space="preserve">to get the </w:t>
+      </w:r>
+      <w:r>
+        <w:rPr>
+          <w:lang w:val="en-GB"/>
+        </w:rPr>
+        <w:t>benefits</w:t>
+      </w:r>
+      <w:r>
+        <w:rPr>
+          <w:lang w:val="en-GB"/>
+        </w:rPr>
+        <w:t xml:space="preserve"> of the payroll from the time</w:t>
+      </w:r>
+      <w:r>
+        <w:rPr>
+          <w:lang w:val="en-GB"/>
+        </w:rPr>
+        <w:t xml:space="preserve"> it was acquired to the time it</w:t>
+      </w:r>
+      <w:r>
+        <w:rPr>
+          <w:lang w:val="en-GB"/>
+        </w:rPr>
+        <w:t xml:space="preserve"> is now </w:t>
+      </w:r>
+      <w:r>
+        <w:rPr>
+          <w:lang w:val="en-GB"/>
+        </w:rPr>
+        <w:t>bringing</w:t>
+      </w:r>
+      <w:r>
+        <w:rPr>
+          <w:lang w:val="en-GB"/>
+        </w:rPr>
+        <w:t xml:space="preserve"> in </w:t>
+      </w:r>
+      <w:r>
+        <w:rPr>
+          <w:lang w:val="en-GB"/>
+        </w:rPr>
+        <w:t xml:space="preserve">profit margins into </w:t>
+      </w:r>
+      <w:r>
+        <w:rPr>
+          <w:lang w:val="en-GB"/>
+        </w:rPr>
+        <w:t xml:space="preserve">the company. The </w:t>
+      </w:r>
+      <w:r>
+        <w:rPr>
+          <w:lang w:val="en-GB"/>
+        </w:rPr>
+        <w:t>breakeven</w:t>
+      </w:r>
+      <w:r>
+        <w:rPr>
+          <w:lang w:val="en-GB"/>
+        </w:rPr>
+        <w:t xml:space="preserve"> point defines the </w:t>
+      </w:r>
+      <w:r>
+        <w:rPr>
+          <w:lang w:val="en-GB"/>
+        </w:rPr>
+        <w:t>time when</w:t>
+      </w:r>
+      <w:r>
+        <w:rPr>
+          <w:lang w:val="en-GB"/>
+        </w:rPr>
+        <w:t xml:space="preserve"> the company is now </w:t>
+      </w:r>
+      <w:r>
+        <w:rPr>
+          <w:lang w:val="en-GB"/>
+        </w:rPr>
+        <w:t>actually achieved</w:t>
       </w:r>
       <w:r>
         <w:rPr>
@@ -4252,118 +5239,180 @@
         <w:rPr>
           <w:lang w:val="en-GB"/>
         </w:rPr>
-        <w:t>architecture;</w:t>
-      </w:r>
-      <w:r>
-        <w:rPr>
-          <w:lang w:val="en-GB"/>
-        </w:rPr>
-        <w:t xml:space="preserve"> layout of the </w:t>
-      </w:r>
-      <w:r>
-        <w:rPr>
-          <w:lang w:val="en-GB"/>
-        </w:rPr>
-        <w:t>buildings and</w:t>
-      </w:r>
-      <w:r>
-        <w:rPr>
-          <w:lang w:val="en-GB"/>
-        </w:rPr>
-        <w:t xml:space="preserve"> the information within the said </w:t>
-      </w:r>
-      <w:r>
-        <w:rPr>
-          <w:lang w:val="en-GB"/>
-        </w:rPr>
-        <w:t>architecture,</w:t>
-      </w:r>
-      <w:r>
-        <w:rPr>
-          <w:lang w:val="en-GB"/>
-        </w:rPr>
-        <w:t xml:space="preserve"> this is </w:t>
-      </w:r>
-      <w:r>
-        <w:rPr>
-          <w:lang w:val="en-GB"/>
-        </w:rPr>
-        <w:t>crucial</w:t>
-      </w:r>
-      <w:r>
-        <w:rPr>
-          <w:lang w:val="en-GB"/>
-        </w:rPr>
-        <w:t xml:space="preserve"> in understanding the </w:t>
-      </w:r>
-      <w:r>
-        <w:rPr>
-          <w:lang w:val="en-GB"/>
-        </w:rPr>
-        <w:t>process</w:t>
-      </w:r>
-      <w:r>
-        <w:rPr>
-          <w:lang w:val="en-GB"/>
-        </w:rPr>
-        <w:t xml:space="preserve"> of </w:t>
-      </w:r>
-      <w:r>
-        <w:rPr>
-          <w:lang w:val="en-GB"/>
-        </w:rPr>
-        <w:t>laying</w:t>
-      </w:r>
-      <w:r>
-        <w:rPr>
-          <w:lang w:val="en-GB"/>
-        </w:rPr>
-        <w:t xml:space="preserve"> out the network topology for </w:t>
-      </w:r>
-      <w:r>
-        <w:rPr>
-          <w:lang w:val="en-GB"/>
-        </w:rPr>
-        <w:t>these</w:t>
-      </w:r>
-      <w:r>
-        <w:rPr>
-          <w:lang w:val="en-GB"/>
-        </w:rPr>
-        <w:t xml:space="preserve"> regions and locations</w:t>
-      </w:r>
-      <w:r>
-        <w:rPr>
-          <w:lang w:val="en-GB"/>
-        </w:rPr>
-        <w:t>:</w:t>
-      </w:r>
-    </w:p>
-    <w:p>
-      <w:pPr>
-        <w:spacing w:line="360" w:lineRule="auto"/>
-        <w:jc w:val="both"/>
-        <w:rPr>
-          <w:lang w:val="en-GB"/>
-        </w:rPr>
-      </w:pPr>
-      <w:r>
-        <w:rPr>
-          <w:lang w:val="en-GB"/>
-        </w:rPr>
-        <w:t>-</w:t>
-      </w:r>
-      <w:r>
-        <w:rPr>
-          <w:lang w:val="en-GB"/>
-        </w:rPr>
-        <w:t xml:space="preserve">Source: The source of the printer will </w:t>
-      </w:r>
-      <w:r>
-        <w:rPr>
-          <w:lang w:val="en-GB"/>
-        </w:rPr>
-        <w:t>determine</w:t>
+        <w:t>return</w:t>
+      </w:r>
+      <w:r>
+        <w:rPr>
+          <w:lang w:val="en-GB"/>
+        </w:rPr>
+        <w:t xml:space="preserve"> on the amount used in the development </w:t>
+      </w:r>
+      <w:r>
+        <w:rPr>
+          <w:lang w:val="en-GB"/>
+        </w:rPr>
+        <w:t>and then over the profits additionally added</w:t>
+      </w:r>
+    </w:p>
+    <w:p>
+      <w:pPr>
+        <w:spacing w:line="360" w:lineRule="auto"/>
+        <w:jc w:val="both"/>
+        <w:rPr>
+          <w:lang w:val="en-GB"/>
+        </w:rPr>
+      </w:pPr>
+    </w:p>
+    <w:p>
+      <w:pPr>
+        <w:spacing w:line="360" w:lineRule="auto"/>
+        <w:jc w:val="both"/>
+        <w:rPr>
+          <w:lang w:val="en-GB"/>
+        </w:rPr>
+      </w:pPr>
+    </w:p>
+    <w:p>
+      <w:pPr>
+        <w:spacing w:line="360" w:lineRule="auto"/>
+        <w:jc w:val="both"/>
+        <w:rPr>
+          <w:b/>
+          <w:lang w:val="en-GB"/>
+        </w:rPr>
+      </w:pPr>
+      <w:r>
+        <w:rPr>
+          <w:b/>
+          <w:lang w:val="en-GB"/>
+        </w:rPr>
+        <w:t xml:space="preserve">PART K </w:t>
+      </w:r>
+    </w:p>
+    <w:p>
+      <w:pPr>
+        <w:spacing w:line="360" w:lineRule="auto"/>
+        <w:jc w:val="both"/>
+        <w:rPr>
+          <w:lang w:val="en-GB"/>
+        </w:rPr>
+      </w:pPr>
+      <w:r>
+        <w:rPr>
+          <w:lang w:val="en-GB"/>
+        </w:rPr>
+        <w:t xml:space="preserve">Software </w:t>
+      </w:r>
+      <w:r>
+        <w:rPr>
+          <w:lang w:val="en-GB"/>
+        </w:rPr>
+        <w:t>customisation theory</w:t>
+      </w:r>
+      <w:r>
+        <w:rPr>
+          <w:lang w:val="en-GB"/>
+        </w:rPr>
+        <w:t xml:space="preserve"> h</w:t>
+      </w:r>
+      <w:r>
+        <w:rPr>
+          <w:lang w:val="en-GB"/>
+        </w:rPr>
+        <w:t xml:space="preserve">as lost of </w:t>
+      </w:r>
+      <w:r>
+        <w:rPr>
+          <w:lang w:val="en-GB"/>
+        </w:rPr>
+        <w:t>disadvantages</w:t>
+      </w:r>
+      <w:r>
+        <w:rPr>
+          <w:lang w:val="en-GB"/>
+        </w:rPr>
+        <w:t xml:space="preserve">. </w:t>
+      </w:r>
+      <w:r>
+        <w:rPr>
+          <w:lang w:val="en-GB"/>
+        </w:rPr>
+        <w:t>Many developers</w:t>
+      </w:r>
+      <w:r>
+        <w:rPr>
+          <w:lang w:val="en-GB"/>
+        </w:rPr>
+        <w:t xml:space="preserve"> would rather </w:t>
+      </w:r>
+      <w:r>
+        <w:rPr>
+          <w:lang w:val="en-GB"/>
+        </w:rPr>
+        <w:t xml:space="preserve">choose </w:t>
+      </w:r>
+      <w:r>
+        <w:rPr>
+          <w:lang w:val="en-GB"/>
+        </w:rPr>
+        <w:t>to develop</w:t>
+      </w:r>
+      <w:r>
+        <w:rPr>
+          <w:lang w:val="en-GB"/>
+        </w:rPr>
+        <w:t xml:space="preserve"> their applications rather than </w:t>
+      </w:r>
+      <w:r>
+        <w:rPr>
+          <w:lang w:val="en-GB"/>
+        </w:rPr>
+        <w:t>customise code</w:t>
+      </w:r>
+      <w:r>
+        <w:rPr>
+          <w:lang w:val="en-GB"/>
+        </w:rPr>
+        <w:t xml:space="preserve"> since:</w:t>
+      </w:r>
+    </w:p>
+    <w:p>
+      <w:pPr>
+        <w:spacing w:line="360" w:lineRule="auto"/>
+        <w:jc w:val="both"/>
+        <w:rPr>
+          <w:lang w:val="en-GB"/>
+        </w:rPr>
+      </w:pPr>
+      <w:r>
+        <w:rPr>
+          <w:lang w:val="en-GB"/>
+        </w:rPr>
+        <w:t xml:space="preserve">Every developer has their approach to </w:t>
+      </w:r>
+      <w:r>
+        <w:rPr>
+          <w:lang w:val="en-GB"/>
+        </w:rPr>
+        <w:t>developing</w:t>
+      </w:r>
+      <w:r>
+        <w:rPr>
+          <w:lang w:val="en-GB"/>
+        </w:rPr>
+        <w:t xml:space="preserve"> an application, </w:t>
+      </w:r>
+      <w:r>
+        <w:rPr>
+          <w:lang w:val="en-GB"/>
+        </w:rPr>
+        <w:t>sometimes</w:t>
+      </w:r>
+      <w:r>
+        <w:rPr>
+          <w:lang w:val="en-GB"/>
+        </w:rPr>
+        <w:t xml:space="preserve"> it</w:t>
       </w:r>
       <w:r>
         <w:rPr>
@@ -4375,266 +5424,107 @@
         <w:rPr>
           <w:lang w:val="en-GB"/>
         </w:rPr>
-        <w:t>the</w:t>
-      </w:r>
-      <w:r>
-        <w:rPr>
-          <w:lang w:val="en-GB"/>
-        </w:rPr>
-        <w:t xml:space="preserve"> </w:t>
-      </w:r>
-      <w:r>
-        <w:rPr>
-          <w:lang w:val="en-GB"/>
-        </w:rPr>
-        <w:t>pricing</w:t>
-      </w:r>
-      <w:r>
-        <w:rPr>
-          <w:lang w:val="en-GB"/>
-        </w:rPr>
-        <w:t xml:space="preserve"> </w:t>
-      </w:r>
-      <w:r>
-        <w:rPr>
-          <w:lang w:val="en-GB"/>
-        </w:rPr>
-        <w:t>factor and</w:t>
-      </w:r>
-      <w:r>
-        <w:rPr>
-          <w:lang w:val="en-GB"/>
-        </w:rPr>
-        <w:t xml:space="preserve"> taxation of that location</w:t>
-      </w:r>
-    </w:p>
-    <w:p>
-      <w:pPr>
-        <w:spacing w:line="360" w:lineRule="auto"/>
-        <w:jc w:val="both"/>
-        <w:rPr>
-          <w:lang w:val="en-GB"/>
-        </w:rPr>
-      </w:pPr>
-      <w:r>
-        <w:rPr>
-          <w:lang w:val="en-GB"/>
-        </w:rPr>
-        <w:t xml:space="preserve">-make </w:t>
-      </w:r>
-      <w:r>
-        <w:rPr>
-          <w:lang w:val="en-GB"/>
-        </w:rPr>
-        <w:t>of</w:t>
-      </w:r>
-      <w:r>
-        <w:rPr>
-          <w:lang w:val="en-GB"/>
-        </w:rPr>
-        <w:t xml:space="preserve"> the printer will </w:t>
-      </w:r>
-      <w:r>
-        <w:rPr>
-          <w:lang w:val="en-GB"/>
-        </w:rPr>
-        <w:t>determine</w:t>
-      </w:r>
-      <w:r>
-        <w:rPr>
-          <w:lang w:val="en-GB"/>
-        </w:rPr>
-        <w:t xml:space="preserve"> the compatibility, any </w:t>
-      </w:r>
-      <w:r>
-        <w:rPr>
-          <w:lang w:val="en-GB"/>
-        </w:rPr>
-        <w:t>prevails</w:t>
-      </w:r>
-      <w:r>
-        <w:rPr>
-          <w:lang w:val="en-GB"/>
-        </w:rPr>
-        <w:t xml:space="preserve"> known issues that </w:t>
-      </w:r>
-      <w:r>
-        <w:rPr>
-          <w:lang w:val="en-GB"/>
-        </w:rPr>
-        <w:t>have</w:t>
-      </w:r>
-      <w:r>
-        <w:rPr>
-          <w:lang w:val="en-GB"/>
-        </w:rPr>
-        <w:t xml:space="preserve"> occurred with </w:t>
-      </w:r>
-      <w:r>
-        <w:rPr>
-          <w:lang w:val="en-GB"/>
-        </w:rPr>
-        <w:t>similar</w:t>
-      </w:r>
-      <w:r>
-        <w:rPr>
-          <w:lang w:val="en-GB"/>
-        </w:rPr>
-        <w:t xml:space="preserve"> printers and ho</w:t>
-      </w:r>
-      <w:r>
-        <w:rPr>
-          <w:lang w:val="en-GB"/>
-        </w:rPr>
-        <w:t xml:space="preserve">w this can be </w:t>
-      </w:r>
-      <w:r>
-        <w:rPr>
-          <w:lang w:val="en-GB"/>
-        </w:rPr>
-        <w:t>addressed</w:t>
-      </w:r>
-      <w:r>
-        <w:rPr>
-          <w:lang w:val="en-GB"/>
-        </w:rPr>
-        <w:t>.</w:t>
-      </w:r>
-    </w:p>
-    <w:p>
-      <w:pPr>
-        <w:spacing w:line="360" w:lineRule="auto"/>
-        <w:jc w:val="both"/>
-        <w:rPr>
-          <w:lang w:val="en-GB"/>
-        </w:rPr>
-      </w:pPr>
-      <w:r>
-        <w:rPr>
-          <w:lang w:val="en-GB"/>
-        </w:rPr>
-        <w:t xml:space="preserve">-Delivery: ensures the transport cost estimations are on time to </w:t>
-      </w:r>
-      <w:r>
-        <w:rPr>
-          <w:lang w:val="en-GB"/>
-        </w:rPr>
-        <w:t xml:space="preserve">factor in the correct </w:t>
-      </w:r>
-      <w:r>
-        <w:rPr>
-          <w:lang w:val="en-GB"/>
-        </w:rPr>
-        <w:t>budgets</w:t>
-      </w:r>
-    </w:p>
-    <w:p>
-      <w:pPr>
-        <w:spacing w:line="360" w:lineRule="auto"/>
-        <w:jc w:val="both"/>
-        <w:rPr>
-          <w:lang w:val="en-GB"/>
-        </w:rPr>
-      </w:pPr>
-      <w:r>
-        <w:rPr>
-          <w:lang w:val="en-GB"/>
-        </w:rPr>
-        <w:t>-</w:t>
-      </w:r>
-      <w:r>
-        <w:rPr>
-          <w:lang w:val="en-GB"/>
-        </w:rPr>
-        <w:t xml:space="preserve">Return: </w:t>
-      </w:r>
-      <w:r>
-        <w:rPr>
-          <w:lang w:val="en-GB"/>
-        </w:rPr>
-        <w:t xml:space="preserve">Thee return policy </w:t>
-      </w:r>
-      <w:r>
-        <w:rPr>
-          <w:lang w:val="en-GB"/>
-        </w:rPr>
-        <w:t>ensures</w:t>
-      </w:r>
-      <w:r>
-        <w:rPr>
-          <w:lang w:val="en-GB"/>
-        </w:rPr>
-        <w:t xml:space="preserve"> that </w:t>
-      </w:r>
-      <w:r>
-        <w:rPr>
-          <w:lang w:val="en-GB"/>
-        </w:rPr>
-        <w:t>the correct</w:t>
-      </w:r>
-      <w:r>
-        <w:rPr>
-          <w:lang w:val="en-GB"/>
-        </w:rPr>
-        <w:t xml:space="preserve"> </w:t>
-      </w:r>
-      <w:r>
-        <w:rPr>
-          <w:lang w:val="en-GB"/>
-        </w:rPr>
-        <w:t>warranty is got</w:t>
-      </w:r>
-      <w:r>
-        <w:rPr>
-          <w:lang w:val="en-GB"/>
-        </w:rPr>
-        <w:t>t</w:t>
-      </w:r>
-      <w:r>
-        <w:rPr>
-          <w:lang w:val="en-GB"/>
-        </w:rPr>
-        <w:t>e</w:t>
-      </w:r>
-      <w:r>
-        <w:rPr>
-          <w:lang w:val="en-GB"/>
-        </w:rPr>
-        <w:t xml:space="preserve">n from the supply to cater for future </w:t>
-      </w:r>
-      <w:r>
-        <w:rPr>
-          <w:lang w:val="en-GB"/>
-        </w:rPr>
-        <w:t>return demands</w:t>
-      </w:r>
-    </w:p>
-    <w:p>
-      <w:pPr>
-        <w:spacing w:line="360" w:lineRule="auto"/>
-        <w:jc w:val="both"/>
-        <w:rPr>
-          <w:lang w:val="en-GB"/>
-        </w:rPr>
-      </w:pPr>
-    </w:p>
-    <w:p>
-      <w:pPr>
-        <w:spacing w:line="360" w:lineRule="auto"/>
-        <w:jc w:val="both"/>
-        <w:rPr>
-          <w:lang w:val="en-GB"/>
-        </w:rPr>
-      </w:pPr>
-    </w:p>
-    <w:p>
-      <w:pPr>
-        <w:spacing w:line="360" w:lineRule="auto"/>
-        <w:jc w:val="both"/>
-        <w:rPr>
-          <w:lang w:val="en-GB"/>
-        </w:rPr>
-      </w:pPr>
+        <w:t xml:space="preserve">takes time to </w:t>
+      </w:r>
+      <w:r>
+        <w:rPr>
+          <w:lang w:val="en-GB"/>
+        </w:rPr>
+        <w:t>iden</w:t>
+      </w:r>
+      <w:r>
+        <w:rPr>
+          <w:lang w:val="en-GB"/>
+        </w:rPr>
+        <w:t>ti</w:t>
+      </w:r>
+      <w:r>
+        <w:rPr>
+          <w:lang w:val="en-GB"/>
+        </w:rPr>
+        <w:t>fy and ac</w:t>
+      </w:r>
+      <w:r>
+        <w:rPr>
+          <w:lang w:val="en-GB"/>
+        </w:rPr>
+        <w:t>climatise</w:t>
+      </w:r>
+      <w:r>
+        <w:rPr>
+          <w:lang w:val="en-GB"/>
+        </w:rPr>
+        <w:t xml:space="preserve"> to the approach.</w:t>
+      </w:r>
+    </w:p>
+    <w:p>
+      <w:pPr>
+        <w:spacing w:line="360" w:lineRule="auto"/>
+        <w:jc w:val="both"/>
+        <w:rPr>
+          <w:lang w:val="en-GB"/>
+        </w:rPr>
+      </w:pPr>
+      <w:r>
+        <w:rPr>
+          <w:lang w:val="en-GB"/>
+        </w:rPr>
+        <w:t xml:space="preserve">There are </w:t>
+      </w:r>
+      <w:r>
+        <w:rPr>
+          <w:lang w:val="en-GB"/>
+        </w:rPr>
+        <w:t>potential</w:t>
+      </w:r>
+      <w:r>
+        <w:rPr>
+          <w:lang w:val="en-GB"/>
+        </w:rPr>
+        <w:t xml:space="preserve"> bugs that are being created as the </w:t>
+      </w:r>
+      <w:r>
+        <w:rPr>
+          <w:lang w:val="en-GB"/>
+        </w:rPr>
+        <w:t>software</w:t>
+      </w:r>
+      <w:r>
+        <w:rPr>
+          <w:lang w:val="en-GB"/>
+        </w:rPr>
+        <w:t xml:space="preserve"> is being customised, some of these bugs may not be </w:t>
+      </w:r>
+      <w:r>
+        <w:rPr>
+          <w:lang w:val="en-GB"/>
+        </w:rPr>
+        <w:t>achieved</w:t>
+      </w:r>
+      <w:r>
+        <w:rPr>
+          <w:lang w:val="en-GB"/>
+        </w:rPr>
+        <w:t xml:space="preserve"> until the system goes </w:t>
+      </w:r>
+      <w:r>
+        <w:rPr>
+          <w:lang w:val="en-GB"/>
+        </w:rPr>
+        <w:t>into</w:t>
+      </w:r>
+      <w:r>
+        <w:rPr>
+          <w:lang w:val="en-GB"/>
+        </w:rPr>
+        <w:t xml:space="preserve"> productio</w:t>
+      </w:r>
+      <w:r>
+        <w:rPr>
+          <w:lang w:val="en-GB"/>
+        </w:rPr>
+        <w:t>n.</w:t>
+      </w:r>
     </w:p>
     <w:p>
       <w:pPr>
@@ -4659,741 +5549,10 @@
           <w:b/>
           <w:lang w:val="en-GB"/>
         </w:rPr>
-        <w:lastRenderedPageBreak/>
-        <w:t xml:space="preserve">PART I </w:t>
-      </w:r>
-    </w:p>
-    <w:p>
-      <w:pPr>
-        <w:spacing w:line="360" w:lineRule="auto"/>
-        <w:jc w:val="both"/>
-        <w:rPr>
-          <w:lang w:val="en-GB"/>
-        </w:rPr>
-      </w:pPr>
-      <w:r>
-        <w:rPr>
-          <w:lang w:val="en-GB"/>
-        </w:rPr>
-        <w:t xml:space="preserve">OLAP ensure </w:t>
-      </w:r>
-      <w:r>
-        <w:rPr>
-          <w:lang w:val="en-GB"/>
-        </w:rPr>
-        <w:t>that</w:t>
-      </w:r>
-      <w:r>
-        <w:rPr>
-          <w:lang w:val="en-GB"/>
-        </w:rPr>
-        <w:t xml:space="preserve"> the data engineers and </w:t>
-      </w:r>
-      <w:r>
-        <w:rPr>
-          <w:lang w:val="en-GB"/>
-        </w:rPr>
-        <w:t>societies</w:t>
-      </w:r>
-      <w:r>
-        <w:rPr>
-          <w:lang w:val="en-GB"/>
-        </w:rPr>
-        <w:t xml:space="preserve"> gave the correct 3</w:t>
-      </w:r>
-      <w:r>
-        <w:rPr>
-          <w:lang w:val="en-GB"/>
-        </w:rPr>
-        <w:t>60-degree</w:t>
-      </w:r>
-      <w:r>
-        <w:rPr>
-          <w:lang w:val="en-GB"/>
-        </w:rPr>
-        <w:t xml:space="preserve"> view of the kind of data that they are working with and processing, </w:t>
-      </w:r>
-      <w:r>
-        <w:rPr>
-          <w:lang w:val="en-GB"/>
-        </w:rPr>
-        <w:t>usually</w:t>
-      </w:r>
-      <w:r>
-        <w:rPr>
-          <w:lang w:val="en-GB"/>
-        </w:rPr>
-        <w:t xml:space="preserve">, this is key in comparing data from different </w:t>
-      </w:r>
-      <w:r>
-        <w:rPr>
-          <w:lang w:val="en-GB"/>
-        </w:rPr>
-        <w:t>databases</w:t>
-      </w:r>
-      <w:r>
-        <w:rPr>
-          <w:lang w:val="en-GB"/>
-        </w:rPr>
-        <w:t>:</w:t>
-      </w:r>
-    </w:p>
-    <w:p>
-      <w:pPr>
-        <w:spacing w:line="360" w:lineRule="auto"/>
-        <w:jc w:val="both"/>
-        <w:rPr>
-          <w:lang w:val="en-GB"/>
-        </w:rPr>
-      </w:pPr>
-      <w:r>
-        <w:rPr>
-          <w:lang w:val="en-GB"/>
-        </w:rPr>
-        <w:t>Data aiming ensure that the data can be model</w:t>
-      </w:r>
-      <w:r>
-        <w:rPr>
-          <w:lang w:val="en-GB"/>
-        </w:rPr>
-        <w:t>led and a comparison be made to identify a given pattern or trend that is associated with the data.</w:t>
-      </w:r>
-    </w:p>
-    <w:p>
-      <w:pPr>
-        <w:spacing w:line="360" w:lineRule="auto"/>
-        <w:jc w:val="both"/>
-        <w:rPr>
-          <w:lang w:val="en-GB"/>
-        </w:rPr>
-      </w:pPr>
-    </w:p>
-    <w:p>
-      <w:pPr>
-        <w:spacing w:line="360" w:lineRule="auto"/>
-        <w:jc w:val="both"/>
-        <w:rPr>
-          <w:b/>
-          <w:lang w:val="en-GB"/>
-        </w:rPr>
-      </w:pPr>
-      <w:r>
-        <w:rPr>
-          <w:b/>
-          <w:lang w:val="en-GB"/>
-        </w:rPr>
-        <w:t xml:space="preserve">PART J </w:t>
-      </w:r>
-    </w:p>
-    <w:p>
-      <w:pPr>
-        <w:spacing w:line="360" w:lineRule="auto"/>
-        <w:jc w:val="both"/>
-        <w:rPr>
-          <w:lang w:val="en-GB"/>
-        </w:rPr>
-      </w:pPr>
-      <w:r>
-        <w:rPr>
-          <w:lang w:val="en-GB"/>
-        </w:rPr>
-        <w:t xml:space="preserve">During the studies </w:t>
-      </w:r>
-      <w:r>
-        <w:rPr>
-          <w:lang w:val="en-GB"/>
-        </w:rPr>
-        <w:t>regarding the</w:t>
-      </w:r>
-      <w:r>
-        <w:rPr>
-          <w:lang w:val="en-GB"/>
-        </w:rPr>
-        <w:t xml:space="preserve"> cost </w:t>
-      </w:r>
-      <w:r>
-        <w:rPr>
-          <w:lang w:val="en-GB"/>
-        </w:rPr>
-        <w:t>purchases</w:t>
-      </w:r>
-      <w:r>
-        <w:rPr>
-          <w:lang w:val="en-GB"/>
-        </w:rPr>
-        <w:t xml:space="preserve"> of the printer, the NPV tries to identify the current va</w:t>
-      </w:r>
-      <w:r>
-        <w:rPr>
-          <w:lang w:val="en-GB"/>
-        </w:rPr>
-        <w:t>l</w:t>
-      </w:r>
-      <w:r>
-        <w:rPr>
-          <w:lang w:val="en-GB"/>
-        </w:rPr>
-        <w:t>u</w:t>
-      </w:r>
-      <w:r>
-        <w:rPr>
-          <w:lang w:val="en-GB"/>
-        </w:rPr>
-        <w:t>e</w:t>
-      </w:r>
-      <w:r>
-        <w:rPr>
-          <w:lang w:val="en-GB"/>
-        </w:rPr>
-        <w:t xml:space="preserve"> </w:t>
-      </w:r>
-      <w:r>
-        <w:rPr>
-          <w:lang w:val="en-GB"/>
-        </w:rPr>
-        <w:t>of</w:t>
-      </w:r>
-      <w:r>
-        <w:rPr>
-          <w:lang w:val="en-GB"/>
-        </w:rPr>
-        <w:t xml:space="preserve"> the printer and </w:t>
-      </w:r>
-      <w:r>
-        <w:rPr>
-          <w:lang w:val="en-GB"/>
-        </w:rPr>
-        <w:t>associate it</w:t>
-      </w:r>
-      <w:r>
-        <w:rPr>
-          <w:lang w:val="en-GB"/>
-        </w:rPr>
-        <w:t xml:space="preserve"> </w:t>
-      </w:r>
-      <w:r>
-        <w:rPr>
-          <w:lang w:val="en-GB"/>
-        </w:rPr>
-        <w:t>with the</w:t>
-      </w:r>
-      <w:r>
-        <w:rPr>
-          <w:lang w:val="en-GB"/>
-        </w:rPr>
-        <w:t xml:space="preserve"> future </w:t>
-      </w:r>
-      <w:r>
-        <w:rPr>
-          <w:lang w:val="en-GB"/>
-        </w:rPr>
-        <w:t>value</w:t>
-      </w:r>
-      <w:r>
-        <w:rPr>
-          <w:lang w:val="en-GB"/>
-        </w:rPr>
-        <w:t xml:space="preserve"> supposes it depreciates. An NPV </w:t>
-      </w:r>
-      <w:r>
-        <w:rPr>
-          <w:lang w:val="en-GB"/>
-        </w:rPr>
-        <w:t>comparison</w:t>
-      </w:r>
-      <w:r>
-        <w:rPr>
-          <w:lang w:val="en-GB"/>
-        </w:rPr>
-        <w:t xml:space="preserve"> </w:t>
-      </w:r>
-      <w:r>
-        <w:rPr>
-          <w:lang w:val="en-GB"/>
-        </w:rPr>
-        <w:t>could</w:t>
-      </w:r>
-      <w:r>
-        <w:rPr>
-          <w:lang w:val="en-GB"/>
-        </w:rPr>
-        <w:t xml:space="preserve"> also be made to </w:t>
-      </w:r>
-      <w:r>
-        <w:rPr>
-          <w:lang w:val="en-GB"/>
-        </w:rPr>
-        <w:t>compare</w:t>
-      </w:r>
-      <w:r>
-        <w:rPr>
-          <w:lang w:val="en-GB"/>
-        </w:rPr>
-        <w:t xml:space="preserve"> other printers in the same </w:t>
-      </w:r>
-      <w:r>
-        <w:rPr>
-          <w:lang w:val="en-GB"/>
-        </w:rPr>
-        <w:t>domain at</w:t>
-      </w:r>
-      <w:r>
-        <w:rPr>
-          <w:lang w:val="en-GB"/>
-        </w:rPr>
-        <w:t xml:space="preserve"> the same time and check their depreciation </w:t>
-      </w:r>
-      <w:r>
-        <w:rPr>
-          <w:lang w:val="en-GB"/>
-        </w:rPr>
-        <w:t>value.</w:t>
-      </w:r>
-    </w:p>
-    <w:p>
-      <w:pPr>
-        <w:spacing w:line="360" w:lineRule="auto"/>
-        <w:jc w:val="both"/>
-        <w:rPr>
-          <w:lang w:val="en-GB"/>
-        </w:rPr>
-      </w:pPr>
-      <w:r>
-        <w:rPr>
-          <w:lang w:val="en-GB"/>
-        </w:rPr>
-        <w:t xml:space="preserve">The </w:t>
-      </w:r>
-      <w:r>
-        <w:rPr>
-          <w:lang w:val="en-GB"/>
-        </w:rPr>
-        <w:t>break-even</w:t>
-      </w:r>
-      <w:r>
-        <w:rPr>
-          <w:lang w:val="en-GB"/>
-        </w:rPr>
-        <w:t xml:space="preserve"> analysis tries to measure the </w:t>
-      </w:r>
-      <w:r>
-        <w:rPr>
-          <w:lang w:val="en-GB"/>
-        </w:rPr>
-        <w:t xml:space="preserve">time the company will take </w:t>
-      </w:r>
-      <w:r>
-        <w:rPr>
-          <w:lang w:val="en-GB"/>
-        </w:rPr>
-        <w:t xml:space="preserve">to get the </w:t>
-      </w:r>
-      <w:r>
-        <w:rPr>
-          <w:lang w:val="en-GB"/>
-        </w:rPr>
-        <w:t>benefits</w:t>
-      </w:r>
-      <w:r>
-        <w:rPr>
-          <w:lang w:val="en-GB"/>
-        </w:rPr>
-        <w:t xml:space="preserve"> of the payroll from the time</w:t>
-      </w:r>
-      <w:r>
-        <w:rPr>
-          <w:lang w:val="en-GB"/>
-        </w:rPr>
-        <w:t xml:space="preserve"> it was acquired to the time it</w:t>
-      </w:r>
-      <w:r>
-        <w:rPr>
-          <w:lang w:val="en-GB"/>
-        </w:rPr>
-        <w:t xml:space="preserve"> is now </w:t>
-      </w:r>
-      <w:r>
-        <w:rPr>
-          <w:lang w:val="en-GB"/>
-        </w:rPr>
-        <w:t>bringing</w:t>
-      </w:r>
-      <w:r>
-        <w:rPr>
-          <w:lang w:val="en-GB"/>
-        </w:rPr>
-        <w:t xml:space="preserve"> in </w:t>
-      </w:r>
-      <w:r>
-        <w:rPr>
-          <w:lang w:val="en-GB"/>
-        </w:rPr>
-        <w:t xml:space="preserve">profit margins into </w:t>
-      </w:r>
-      <w:r>
-        <w:rPr>
-          <w:lang w:val="en-GB"/>
-        </w:rPr>
-        <w:t xml:space="preserve">the company. The </w:t>
-      </w:r>
-      <w:r>
-        <w:rPr>
-          <w:lang w:val="en-GB"/>
-        </w:rPr>
-        <w:t>breakeven</w:t>
-      </w:r>
-      <w:r>
-        <w:rPr>
-          <w:lang w:val="en-GB"/>
-        </w:rPr>
-        <w:t xml:space="preserve"> point defines the </w:t>
-      </w:r>
-      <w:r>
-        <w:rPr>
-          <w:lang w:val="en-GB"/>
-        </w:rPr>
-        <w:t>time when</w:t>
-      </w:r>
-      <w:r>
-        <w:rPr>
-          <w:lang w:val="en-GB"/>
-        </w:rPr>
-        <w:t xml:space="preserve"> the company is now </w:t>
-      </w:r>
-      <w:r>
-        <w:rPr>
-          <w:lang w:val="en-GB"/>
-        </w:rPr>
-        <w:t>actually achieved</w:t>
-      </w:r>
-      <w:r>
-        <w:rPr>
-          <w:lang w:val="en-GB"/>
-        </w:rPr>
-        <w:t xml:space="preserve"> the </w:t>
-      </w:r>
-      <w:r>
-        <w:rPr>
-          <w:lang w:val="en-GB"/>
-        </w:rPr>
-        <w:t>return</w:t>
-      </w:r>
-      <w:r>
-        <w:rPr>
-          <w:lang w:val="en-GB"/>
-        </w:rPr>
-        <w:t xml:space="preserve"> on the amount used in the development </w:t>
-      </w:r>
-      <w:r>
-        <w:rPr>
-          <w:lang w:val="en-GB"/>
-        </w:rPr>
-        <w:t>and then over the profits additionally added</w:t>
-      </w:r>
-    </w:p>
-    <w:p>
-      <w:pPr>
-        <w:spacing w:line="360" w:lineRule="auto"/>
-        <w:jc w:val="both"/>
-        <w:rPr>
-          <w:lang w:val="en-GB"/>
-        </w:rPr>
-      </w:pPr>
-    </w:p>
-    <w:p>
-      <w:pPr>
-        <w:spacing w:line="360" w:lineRule="auto"/>
-        <w:jc w:val="both"/>
-        <w:rPr>
-          <w:lang w:val="en-GB"/>
-        </w:rPr>
-      </w:pPr>
-    </w:p>
-    <w:p>
-      <w:pPr>
-        <w:spacing w:line="360" w:lineRule="auto"/>
-        <w:jc w:val="both"/>
-        <w:rPr>
-          <w:b/>
-          <w:lang w:val="en-GB"/>
-        </w:rPr>
-      </w:pPr>
-      <w:r>
-        <w:rPr>
-          <w:b/>
-          <w:lang w:val="en-GB"/>
-        </w:rPr>
-        <w:t xml:space="preserve">PART K </w:t>
-      </w:r>
-    </w:p>
-    <w:p>
-      <w:pPr>
-        <w:spacing w:line="360" w:lineRule="auto"/>
-        <w:jc w:val="both"/>
-        <w:rPr>
-          <w:lang w:val="en-GB"/>
-        </w:rPr>
-      </w:pPr>
-      <w:r>
-        <w:rPr>
-          <w:lang w:val="en-GB"/>
-        </w:rPr>
-        <w:t xml:space="preserve">Software </w:t>
-      </w:r>
-      <w:r>
-        <w:rPr>
-          <w:lang w:val="en-GB"/>
-        </w:rPr>
-        <w:t>customisation theory</w:t>
-      </w:r>
-      <w:r>
-        <w:rPr>
-          <w:lang w:val="en-GB"/>
-        </w:rPr>
-        <w:t xml:space="preserve"> h</w:t>
-      </w:r>
-      <w:r>
-        <w:rPr>
-          <w:lang w:val="en-GB"/>
-        </w:rPr>
-        <w:t xml:space="preserve">as lost of </w:t>
-      </w:r>
-      <w:r>
-        <w:rPr>
-          <w:lang w:val="en-GB"/>
-        </w:rPr>
-        <w:t>disadvantages</w:t>
-      </w:r>
-      <w:r>
-        <w:rPr>
-          <w:lang w:val="en-GB"/>
-        </w:rPr>
-        <w:t xml:space="preserve">. </w:t>
-      </w:r>
-      <w:r>
-        <w:rPr>
-          <w:lang w:val="en-GB"/>
-        </w:rPr>
-        <w:t>Many developers</w:t>
-      </w:r>
-      <w:r>
-        <w:rPr>
-          <w:lang w:val="en-GB"/>
-        </w:rPr>
-        <w:t xml:space="preserve"> would rather </w:t>
-      </w:r>
-      <w:r>
-        <w:rPr>
-          <w:lang w:val="en-GB"/>
-        </w:rPr>
-        <w:t xml:space="preserve">choose </w:t>
-      </w:r>
-      <w:r>
-        <w:rPr>
-          <w:lang w:val="en-GB"/>
-        </w:rPr>
-        <w:t>to develop</w:t>
-      </w:r>
-      <w:r>
-        <w:rPr>
-          <w:lang w:val="en-GB"/>
-        </w:rPr>
-        <w:t xml:space="preserve"> their applications rather than </w:t>
-      </w:r>
-      <w:r>
-        <w:rPr>
-          <w:lang w:val="en-GB"/>
-        </w:rPr>
-        <w:t>customise code</w:t>
-      </w:r>
-      <w:r>
-        <w:rPr>
-          <w:lang w:val="en-GB"/>
-        </w:rPr>
-        <w:t xml:space="preserve"> since:</w:t>
-      </w:r>
-    </w:p>
-    <w:p>
-      <w:pPr>
-        <w:spacing w:line="360" w:lineRule="auto"/>
-        <w:jc w:val="both"/>
-        <w:rPr>
-          <w:lang w:val="en-GB"/>
-        </w:rPr>
-      </w:pPr>
-      <w:r>
-        <w:rPr>
-          <w:lang w:val="en-GB"/>
-        </w:rPr>
-        <w:t xml:space="preserve">Every developer has their approach to </w:t>
-      </w:r>
-      <w:r>
-        <w:rPr>
-          <w:lang w:val="en-GB"/>
-        </w:rPr>
-        <w:t>developing</w:t>
-      </w:r>
-      <w:r>
-        <w:rPr>
-          <w:lang w:val="en-GB"/>
-        </w:rPr>
-        <w:t xml:space="preserve"> an application, </w:t>
-      </w:r>
-      <w:r>
-        <w:rPr>
-          <w:lang w:val="en-GB"/>
-        </w:rPr>
-        <w:t>sometimes</w:t>
-      </w:r>
-      <w:r>
-        <w:rPr>
-          <w:lang w:val="en-GB"/>
-        </w:rPr>
-        <w:t xml:space="preserve"> It </w:t>
-      </w:r>
-      <w:r>
-        <w:rPr>
-          <w:lang w:val="en-GB"/>
-        </w:rPr>
-        <w:t xml:space="preserve">takes time to </w:t>
-      </w:r>
-      <w:r>
-        <w:rPr>
-          <w:lang w:val="en-GB"/>
-        </w:rPr>
-        <w:t>iden</w:t>
-      </w:r>
-      <w:r>
-        <w:rPr>
-          <w:lang w:val="en-GB"/>
-        </w:rPr>
-        <w:t>ti</w:t>
-      </w:r>
-      <w:r>
-        <w:rPr>
-          <w:lang w:val="en-GB"/>
-        </w:rPr>
-        <w:t xml:space="preserve">fy and </w:t>
-      </w:r>
-      <w:r>
-        <w:rPr>
-          <w:lang w:val="en-GB"/>
-        </w:rPr>
-        <w:t>acclimatise</w:t>
-      </w:r>
-      <w:r>
-        <w:rPr>
-          <w:lang w:val="en-GB"/>
-        </w:rPr>
-        <w:t xml:space="preserve"> to the approach.</w:t>
-      </w:r>
-    </w:p>
-    <w:p>
-      <w:pPr>
-        <w:spacing w:line="360" w:lineRule="auto"/>
-        <w:jc w:val="both"/>
-        <w:rPr>
-          <w:lang w:val="en-GB"/>
-        </w:rPr>
-      </w:pPr>
-      <w:r>
-        <w:rPr>
-          <w:lang w:val="en-GB"/>
-        </w:rPr>
-        <w:t xml:space="preserve">There are </w:t>
-      </w:r>
-      <w:r>
-        <w:rPr>
-          <w:lang w:val="en-GB"/>
-        </w:rPr>
-        <w:t>potential</w:t>
-      </w:r>
-      <w:r>
-        <w:rPr>
-          <w:lang w:val="en-GB"/>
-        </w:rPr>
-        <w:t xml:space="preserve"> bugs that are being created as the </w:t>
-      </w:r>
-      <w:r>
-        <w:rPr>
-          <w:lang w:val="en-GB"/>
-        </w:rPr>
-        <w:t>software</w:t>
-      </w:r>
-      <w:r>
-        <w:rPr>
-          <w:lang w:val="en-GB"/>
-        </w:rPr>
-        <w:t xml:space="preserve"> is being customised, some of these bugs may not be </w:t>
-      </w:r>
-      <w:r>
-        <w:rPr>
-          <w:lang w:val="en-GB"/>
-        </w:rPr>
-        <w:t>achieved</w:t>
-      </w:r>
-      <w:r>
-        <w:rPr>
-          <w:lang w:val="en-GB"/>
-        </w:rPr>
-        <w:t xml:space="preserve"> until the system goes </w:t>
-      </w:r>
-      <w:r>
-        <w:rPr>
-          <w:lang w:val="en-GB"/>
-        </w:rPr>
-        <w:t>into</w:t>
-      </w:r>
-      <w:r>
-        <w:rPr>
-          <w:lang w:val="en-GB"/>
-        </w:rPr>
-        <w:t xml:space="preserve"> productio</w:t>
-      </w:r>
-      <w:r>
-        <w:rPr>
-          <w:lang w:val="en-GB"/>
-        </w:rPr>
-        <w:t>n.</w:t>
-      </w:r>
-    </w:p>
-    <w:p>
-      <w:pPr>
-        <w:spacing w:line="360" w:lineRule="auto"/>
-        <w:jc w:val="both"/>
-        <w:rPr>
-          <w:lang w:val="en-GB"/>
-        </w:rPr>
-      </w:pPr>
-    </w:p>
-    <w:p>
-      <w:pPr>
-        <w:spacing w:line="360" w:lineRule="auto"/>
-        <w:jc w:val="both"/>
-        <w:rPr>
-          <w:lang w:val="en-GB"/>
-        </w:rPr>
-      </w:pPr>
+        <w:t xml:space="preserve">PART L </w:t>
+      </w:r>
       <w:bookmarkStart w:id="0" w:name="_GoBack"/>
       <w:bookmarkEnd w:id="0"/>
-    </w:p>
-    <w:p>
-      <w:pPr>
-        <w:spacing w:line="360" w:lineRule="auto"/>
-        <w:jc w:val="both"/>
-        <w:rPr>
-          <w:b/>
-          <w:lang w:val="en-GB"/>
-        </w:rPr>
-      </w:pPr>
-      <w:r>
-        <w:rPr>
-          <w:b/>
-          <w:lang w:val="en-GB"/>
-        </w:rPr>
-        <w:lastRenderedPageBreak/>
-        <w:t xml:space="preserve">PART L </w:t>
-      </w:r>
     </w:p>
     <w:p>
       <w:pPr>
@@ -5602,7 +5761,14 @@
         <w:rPr>
           <w:lang w:val="en-GB"/>
         </w:rPr>
-        <w:t xml:space="preserve"> identified during the </w:t>
+        <w:t xml:space="preserve"> </w:t>
+      </w:r>
+      <w:r>
+        <w:rPr>
+          <w:lang w:val="en-GB"/>
+        </w:rPr>
+        <w:lastRenderedPageBreak/>
+        <w:t xml:space="preserve">identified during the </w:t>
       </w:r>
       <w:r>
         <w:rPr>

</xml_diff>